<commit_message>
Tarea Unidad 3 despliegue
</commit_message>
<xml_diff>
--- a/Despliegue/Tema 3/Tarea1_EspacioNombresDominio.docx
+++ b/Despliegue/Tema 3/Tarea1_EspacioNombresDominio.docx
@@ -2,6 +2,418 @@
 <file path=word/document.xml><?xml version="1.0" encoding="utf-8"?>
 <w:document xmlns:wpc="http://schemas.microsoft.com/office/word/2010/wordprocessingCanvas" xmlns:cx="http://schemas.microsoft.com/office/drawing/2014/chartex" xmlns:cx1="http://schemas.microsoft.com/office/drawing/2015/9/8/chartex" xmlns:mc="http://schemas.openxmlformats.org/markup-compatibility/2006" xmlns:o="urn:schemas-microsoft-com:office:office" xmlns:r="http://schemas.openxmlformats.org/officeDocument/2006/relationships" xmlns:m="http://schemas.openxmlformats.org/officeDocument/2006/math" xmlns:v="urn:schemas-microsoft-com:vml" xmlns:wp14="http://schemas.microsoft.com/office/word/2010/wordprocessingDrawing" xmlns:wp="http://schemas.openxmlformats.org/drawingml/2006/wordprocessingDrawing" xmlns:w10="urn:schemas-microsoft-com:office:word" xmlns:w="http://schemas.openxmlformats.org/wordprocessingml/2006/main" xmlns:w14="http://schemas.microsoft.com/office/word/2010/wordml" xmlns:w15="http://schemas.microsoft.com/office/word/2012/wordml" xmlns:w16se="http://schemas.microsoft.com/office/word/2015/wordml/symex" xmlns:wpg="http://schemas.microsoft.com/office/word/2010/wordprocessingGroup" xmlns:wpi="http://schemas.microsoft.com/office/word/2010/wordprocessingInk" xmlns:wne="http://schemas.microsoft.com/office/word/2006/wordml" xmlns:wps="http://schemas.microsoft.com/office/word/2010/wordprocessingShape" mc:Ignorable="w14 w15 w16se wp14">
   <w:body>
+    <w:sdt>
+      <w:sdtPr>
+        <w:rPr>
+          <w:color w:val="4F81BD" w:themeColor="accent1"/>
+        </w:rPr>
+        <w:id w:val="569395268"/>
+        <w:docPartObj>
+          <w:docPartGallery w:val="Cover Pages"/>
+          <w:docPartUnique/>
+        </w:docPartObj>
+      </w:sdtPr>
+      <w:sdtEndPr>
+        <w:rPr>
+          <w:color w:val="auto"/>
+        </w:rPr>
+      </w:sdtEndPr>
+      <w:sdtContent>
+        <w:p>
+          <w:pPr>
+            <w:pStyle w:val="Sinespaciado"/>
+            <w:spacing w:before="1540" w:after="240"/>
+            <w:jc w:val="center"/>
+            <w:rPr>
+              <w:color w:val="4F81BD" w:themeColor="accent1"/>
+            </w:rPr>
+          </w:pPr>
+          <w:r>
+            <w:rPr>
+              <w:noProof/>
+              <w:color w:val="4F81BD" w:themeColor="accent1"/>
+            </w:rPr>
+            <w:drawing>
+              <wp:inline distT="0" distB="0" distL="0" distR="0" wp14:anchorId="27DEA6AA" wp14:editId="23AC7CCF">
+                <wp:extent cx="1417320" cy="750898"/>
+                <wp:effectExtent l="0" t="0" r="0" b="0"/>
+                <wp:docPr id="143" name="Imagen 143"/>
+                <wp:cNvGraphicFramePr>
+                  <a:graphicFrameLocks xmlns:a="http://schemas.openxmlformats.org/drawingml/2006/main" noChangeAspect="1"/>
+                </wp:cNvGraphicFramePr>
+                <a:graphic xmlns:a="http://schemas.openxmlformats.org/drawingml/2006/main">
+                  <a:graphicData uri="http://schemas.openxmlformats.org/drawingml/2006/picture">
+                    <pic:pic xmlns:pic="http://schemas.openxmlformats.org/drawingml/2006/picture">
+                      <pic:nvPicPr>
+                        <pic:cNvPr id="3" name="t55.png"/>
+                        <pic:cNvPicPr/>
+                      </pic:nvPicPr>
+                      <pic:blipFill>
+                        <a:blip r:embed="rId9" cstate="print">
+                          <a:duotone>
+                            <a:schemeClr val="accent1">
+                              <a:shade val="45000"/>
+                              <a:satMod val="135000"/>
+                            </a:schemeClr>
+                            <a:prstClr val="white"/>
+                          </a:duotone>
+                          <a:extLst>
+                            <a:ext uri="{28A0092B-C50C-407E-A947-70E740481C1C}">
+                              <a14:useLocalDpi xmlns:a14="http://schemas.microsoft.com/office/drawing/2010/main" val="0"/>
+                            </a:ext>
+                          </a:extLst>
+                        </a:blip>
+                        <a:stretch>
+                          <a:fillRect/>
+                        </a:stretch>
+                      </pic:blipFill>
+                      <pic:spPr>
+                        <a:xfrm>
+                          <a:off x="0" y="0"/>
+                          <a:ext cx="1417320" cy="750898"/>
+                        </a:xfrm>
+                        <a:prstGeom prst="rect">
+                          <a:avLst/>
+                        </a:prstGeom>
+                        <a:noFill/>
+                        <a:ln>
+                          <a:noFill/>
+                        </a:ln>
+                      </pic:spPr>
+                    </pic:pic>
+                  </a:graphicData>
+                </a:graphic>
+              </wp:inline>
+            </w:drawing>
+          </w:r>
+        </w:p>
+        <w:sdt>
+          <w:sdtPr>
+            <w:rPr>
+              <w:rFonts w:asciiTheme="majorHAnsi" w:eastAsiaTheme="majorEastAsia" w:hAnsiTheme="majorHAnsi" w:cstheme="majorBidi"/>
+              <w:caps/>
+              <w:color w:val="4F81BD" w:themeColor="accent1"/>
+              <w:sz w:val="72"/>
+              <w:szCs w:val="72"/>
+            </w:rPr>
+            <w:alias w:val="Título"/>
+            <w:tag w:val=""/>
+            <w:id w:val="1735040861"/>
+            <w:placeholder>
+              <w:docPart w:val="BD18B56DD42F43E3AD1FB8704ED4BD11"/>
+            </w:placeholder>
+            <w:dataBinding w:prefixMappings="xmlns:ns0='http://purl.org/dc/elements/1.1/' xmlns:ns1='http://schemas.openxmlformats.org/package/2006/metadata/core-properties' " w:xpath="/ns1:coreProperties[1]/ns0:title[1]" w:storeItemID="{6C3C8BC8-F283-45AE-878A-BAB7291924A1}"/>
+            <w:text/>
+          </w:sdtPr>
+          <w:sdtEndPr>
+            <w:rPr>
+              <w:sz w:val="80"/>
+              <w:szCs w:val="80"/>
+            </w:rPr>
+          </w:sdtEndPr>
+          <w:sdtContent>
+            <w:p>
+              <w:pPr>
+                <w:pStyle w:val="Sinespaciado"/>
+                <w:pBdr>
+                  <w:top w:val="single" w:sz="6" w:space="6" w:color="4F81BD" w:themeColor="accent1"/>
+                  <w:bottom w:val="single" w:sz="6" w:space="6" w:color="4F81BD" w:themeColor="accent1"/>
+                </w:pBdr>
+                <w:spacing w:after="240"/>
+                <w:jc w:val="center"/>
+                <w:rPr>
+                  <w:rFonts w:asciiTheme="majorHAnsi" w:eastAsiaTheme="majorEastAsia" w:hAnsiTheme="majorHAnsi" w:cstheme="majorBidi"/>
+                  <w:caps/>
+                  <w:color w:val="4F81BD" w:themeColor="accent1"/>
+                  <w:sz w:val="80"/>
+                  <w:szCs w:val="80"/>
+                </w:rPr>
+              </w:pPr>
+              <w:r>
+                <w:rPr>
+                  <w:rFonts w:asciiTheme="majorHAnsi" w:eastAsiaTheme="majorEastAsia" w:hAnsiTheme="majorHAnsi" w:cstheme="majorBidi"/>
+                  <w:caps/>
+                  <w:color w:val="4F81BD" w:themeColor="accent1"/>
+                  <w:sz w:val="72"/>
+                  <w:szCs w:val="72"/>
+                </w:rPr>
+                <w:t>TAREA 1 ESpacio de nombres de dominio</w:t>
+              </w:r>
+            </w:p>
+          </w:sdtContent>
+        </w:sdt>
+        <w:p>
+          <w:pPr>
+            <w:pStyle w:val="Sinespaciado"/>
+            <w:jc w:val="center"/>
+            <w:rPr>
+              <w:color w:val="4F81BD" w:themeColor="accent1"/>
+              <w:sz w:val="28"/>
+              <w:szCs w:val="28"/>
+            </w:rPr>
+          </w:pPr>
+        </w:p>
+        <w:p>
+          <w:pPr>
+            <w:pStyle w:val="Sinespaciado"/>
+            <w:spacing w:before="480"/>
+            <w:jc w:val="center"/>
+            <w:rPr>
+              <w:color w:val="4F81BD" w:themeColor="accent1"/>
+            </w:rPr>
+          </w:pPr>
+          <w:r>
+            <w:rPr>
+              <w:noProof/>
+              <w:color w:val="4F81BD" w:themeColor="accent1"/>
+            </w:rPr>
+            <mc:AlternateContent>
+              <mc:Choice Requires="wps">
+                <w:drawing>
+                  <wp:anchor distT="0" distB="0" distL="114300" distR="114300" simplePos="0" relativeHeight="251659264" behindDoc="0" locked="0" layoutInCell="1" allowOverlap="1" wp14:anchorId="2B3CDBC1" wp14:editId="58C74AB0">
+                    <wp:simplePos x="0" y="0"/>
+                    <wp:positionH relativeFrom="margin">
+                      <wp:align>center</wp:align>
+                    </wp:positionH>
+                    <mc:AlternateContent>
+                      <mc:Choice Requires="wp14">
+                        <wp:positionV relativeFrom="page">
+                          <wp14:pctPosVOffset>85000</wp14:pctPosVOffset>
+                        </wp:positionV>
+                      </mc:Choice>
+                      <mc:Fallback>
+                        <wp:positionV relativeFrom="page">
+                          <wp:posOffset>9357995</wp:posOffset>
+                        </wp:positionV>
+                      </mc:Fallback>
+                    </mc:AlternateContent>
+                    <wp:extent cx="6553200" cy="557784"/>
+                    <wp:effectExtent l="0" t="0" r="0" b="12700"/>
+                    <wp:wrapNone/>
+                    <wp:docPr id="142" name="Cuadro de texto 142"/>
+                    <wp:cNvGraphicFramePr/>
+                    <a:graphic xmlns:a="http://schemas.openxmlformats.org/drawingml/2006/main">
+                      <a:graphicData uri="http://schemas.microsoft.com/office/word/2010/wordprocessingShape">
+                        <wps:wsp>
+                          <wps:cNvSpPr txBox="1"/>
+                          <wps:spPr>
+                            <a:xfrm>
+                              <a:off x="0" y="0"/>
+                              <a:ext cx="6553200" cy="557784"/>
+                            </a:xfrm>
+                            <a:prstGeom prst="rect">
+                              <a:avLst/>
+                            </a:prstGeom>
+                            <a:noFill/>
+                            <a:ln w="6350">
+                              <a:noFill/>
+                            </a:ln>
+                            <a:effectLst/>
+                          </wps:spPr>
+                          <wps:style>
+                            <a:lnRef idx="0">
+                              <a:schemeClr val="accent1"/>
+                            </a:lnRef>
+                            <a:fillRef idx="0">
+                              <a:schemeClr val="accent1"/>
+                            </a:fillRef>
+                            <a:effectRef idx="0">
+                              <a:schemeClr val="accent1"/>
+                            </a:effectRef>
+                            <a:fontRef idx="minor">
+                              <a:schemeClr val="dk1"/>
+                            </a:fontRef>
+                          </wps:style>
+                          <wps:txbx>
+                            <w:txbxContent>
+                              <w:sdt>
+                                <w:sdtPr>
+                                  <w:rPr>
+                                    <w:caps/>
+                                    <w:color w:val="4F81BD" w:themeColor="accent1"/>
+                                    <w:sz w:val="28"/>
+                                    <w:szCs w:val="28"/>
+                                  </w:rPr>
+                                  <w:alias w:val="Fecha"/>
+                                  <w:tag w:val=""/>
+                                  <w:id w:val="197127006"/>
+                                  <w:dataBinding w:prefixMappings="xmlns:ns0='http://schemas.microsoft.com/office/2006/coverPageProps' " w:xpath="/ns0:CoverPageProperties[1]/ns0:PublishDate[1]" w:storeItemID="{55AF091B-3C7A-41E3-B477-F2FDAA23CFDA}"/>
+                                  <w:date w:fullDate="2024-11-25T00:00:00Z">
+                                    <w:dateFormat w:val="d 'de' MMMM 'de' yyyy"/>
+                                    <w:lid w:val="es-ES"/>
+                                    <w:storeMappedDataAs w:val="dateTime"/>
+                                    <w:calendar w:val="gregorian"/>
+                                  </w:date>
+                                </w:sdtPr>
+                                <w:sdtContent>
+                                  <w:p>
+                                    <w:pPr>
+                                      <w:pStyle w:val="Sinespaciado"/>
+                                      <w:spacing w:after="40"/>
+                                      <w:jc w:val="center"/>
+                                      <w:rPr>
+                                        <w:caps/>
+                                        <w:color w:val="4F81BD" w:themeColor="accent1"/>
+                                        <w:sz w:val="28"/>
+                                        <w:szCs w:val="28"/>
+                                      </w:rPr>
+                                    </w:pPr>
+                                    <w:r>
+                                      <w:rPr>
+                                        <w:caps/>
+                                        <w:color w:val="4F81BD" w:themeColor="accent1"/>
+                                        <w:sz w:val="28"/>
+                                        <w:szCs w:val="28"/>
+                                      </w:rPr>
+                                      <w:t>25 de noviembre de 2024</w:t>
+                                    </w:r>
+                                  </w:p>
+                                </w:sdtContent>
+                              </w:sdt>
+                            </w:txbxContent>
+                          </wps:txbx>
+                          <wps:bodyPr rot="0" spcFirstLastPara="0" vertOverflow="overflow" horzOverflow="overflow" vert="horz" wrap="square" lIns="0" tIns="0" rIns="0" bIns="0" numCol="1" spcCol="0" rtlCol="0" fromWordArt="0" anchor="b" anchorCtr="0" forceAA="0" compatLnSpc="1">
+                            <a:prstTxWarp prst="textNoShape">
+                              <a:avLst/>
+                            </a:prstTxWarp>
+                            <a:spAutoFit/>
+                          </wps:bodyPr>
+                        </wps:wsp>
+                      </a:graphicData>
+                    </a:graphic>
+                    <wp14:sizeRelH relativeFrom="margin">
+                      <wp14:pctWidth>100000</wp14:pctWidth>
+                    </wp14:sizeRelH>
+                    <wp14:sizeRelV relativeFrom="margin">
+                      <wp14:pctHeight>0</wp14:pctHeight>
+                    </wp14:sizeRelV>
+                  </wp:anchor>
+                </w:drawing>
+              </mc:Choice>
+              <mc:Fallback>
+                <w:pict>
+                  <v:shapetype w14:anchorId="2B3CDBC1" id="_x0000_t202" coordsize="21600,21600" o:spt="202" path="m,l,21600r21600,l21600,xe">
+                    <v:stroke joinstyle="miter"/>
+                    <v:path gradientshapeok="t" o:connecttype="rect"/>
+                  </v:shapetype>
+                  <v:shape id="Cuadro de texto 142" o:spid="_x0000_s1026" type="#_x0000_t202" style="position:absolute;left:0;text-align:left;margin-left:0;margin-top:0;width:516pt;height:43.9pt;z-index:251659264;visibility:visible;mso-wrap-style:square;mso-width-percent:1000;mso-height-percent:0;mso-top-percent:850;mso-wrap-distance-left:9pt;mso-wrap-distance-top:0;mso-wrap-distance-right:9pt;mso-wrap-distance-bottom:0;mso-position-horizontal:center;mso-position-horizontal-relative:margin;mso-position-vertical-relative:page;mso-width-percent:1000;mso-height-percent:0;mso-top-percent:850;mso-width-relative:margin;mso-height-relative:margin;v-text-anchor:bottom" o:gfxdata="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" filled="f" stroked="f" strokeweight=".5pt">
+                    <v:textbox style="mso-fit-shape-to-text:t" inset="0,0,0,0">
+                      <w:txbxContent>
+                        <w:sdt>
+                          <w:sdtPr>
+                            <w:rPr>
+                              <w:caps/>
+                              <w:color w:val="4F81BD" w:themeColor="accent1"/>
+                              <w:sz w:val="28"/>
+                              <w:szCs w:val="28"/>
+                            </w:rPr>
+                            <w:alias w:val="Fecha"/>
+                            <w:tag w:val=""/>
+                            <w:id w:val="197127006"/>
+                            <w:dataBinding w:prefixMappings="xmlns:ns0='http://schemas.microsoft.com/office/2006/coverPageProps' " w:xpath="/ns0:CoverPageProperties[1]/ns0:PublishDate[1]" w:storeItemID="{55AF091B-3C7A-41E3-B477-F2FDAA23CFDA}"/>
+                            <w:date w:fullDate="2024-11-25T00:00:00Z">
+                              <w:dateFormat w:val="d 'de' MMMM 'de' yyyy"/>
+                              <w:lid w:val="es-ES"/>
+                              <w:storeMappedDataAs w:val="dateTime"/>
+                              <w:calendar w:val="gregorian"/>
+                            </w:date>
+                          </w:sdtPr>
+                          <w:sdtContent>
+                            <w:p>
+                              <w:pPr>
+                                <w:pStyle w:val="Sinespaciado"/>
+                                <w:spacing w:after="40"/>
+                                <w:jc w:val="center"/>
+                                <w:rPr>
+                                  <w:caps/>
+                                  <w:color w:val="4F81BD" w:themeColor="accent1"/>
+                                  <w:sz w:val="28"/>
+                                  <w:szCs w:val="28"/>
+                                </w:rPr>
+                              </w:pPr>
+                              <w:r>
+                                <w:rPr>
+                                  <w:caps/>
+                                  <w:color w:val="4F81BD" w:themeColor="accent1"/>
+                                  <w:sz w:val="28"/>
+                                  <w:szCs w:val="28"/>
+                                </w:rPr>
+                                <w:t>25 de noviembre de 2024</w:t>
+                              </w:r>
+                            </w:p>
+                          </w:sdtContent>
+                        </w:sdt>
+                      </w:txbxContent>
+                    </v:textbox>
+                    <w10:wrap anchorx="margin" anchory="page"/>
+                  </v:shape>
+                </w:pict>
+              </mc:Fallback>
+            </mc:AlternateContent>
+          </w:r>
+          <w:r>
+            <w:rPr>
+              <w:noProof/>
+              <w:color w:val="4F81BD" w:themeColor="accent1"/>
+            </w:rPr>
+            <w:drawing>
+              <wp:inline distT="0" distB="0" distL="0" distR="0" wp14:anchorId="70891807" wp14:editId="566BB96E">
+                <wp:extent cx="758952" cy="478932"/>
+                <wp:effectExtent l="0" t="0" r="3175" b="0"/>
+                <wp:docPr id="144" name="Imagen 144"/>
+                <wp:cNvGraphicFramePr>
+                  <a:graphicFrameLocks xmlns:a="http://schemas.openxmlformats.org/drawingml/2006/main" noChangeAspect="1"/>
+                </wp:cNvGraphicFramePr>
+                <a:graphic xmlns:a="http://schemas.openxmlformats.org/drawingml/2006/main">
+                  <a:graphicData uri="http://schemas.openxmlformats.org/drawingml/2006/picture">
+                    <pic:pic xmlns:pic="http://schemas.openxmlformats.org/drawingml/2006/picture">
+                      <pic:nvPicPr>
+                        <pic:cNvPr id="9" name="roco bottom.png"/>
+                        <pic:cNvPicPr/>
+                      </pic:nvPicPr>
+                      <pic:blipFill>
+                        <a:blip r:embed="rId10" cstate="print">
+                          <a:duotone>
+                            <a:schemeClr val="accent1">
+                              <a:shade val="45000"/>
+                              <a:satMod val="135000"/>
+                            </a:schemeClr>
+                            <a:prstClr val="white"/>
+                          </a:duotone>
+                          <a:extLst>
+                            <a:ext uri="{28A0092B-C50C-407E-A947-70E740481C1C}">
+                              <a14:useLocalDpi xmlns:a14="http://schemas.microsoft.com/office/drawing/2010/main" val="0"/>
+                            </a:ext>
+                          </a:extLst>
+                        </a:blip>
+                        <a:stretch>
+                          <a:fillRect/>
+                        </a:stretch>
+                      </pic:blipFill>
+                      <pic:spPr>
+                        <a:xfrm>
+                          <a:off x="0" y="0"/>
+                          <a:ext cx="758952" cy="478932"/>
+                        </a:xfrm>
+                        <a:prstGeom prst="rect">
+                          <a:avLst/>
+                        </a:prstGeom>
+                      </pic:spPr>
+                    </pic:pic>
+                  </a:graphicData>
+                </a:graphic>
+              </wp:inline>
+            </w:drawing>
+          </w:r>
+        </w:p>
+        <w:p>
+          <w:r>
+            <w:br w:type="page"/>
+          </w:r>
+        </w:p>
+        <w:p/>
+      </w:sdtContent>
+    </w:sdt>
     <w:p>
       <w:pPr>
         <w:shd w:val="clear" w:color="auto" w:fill="FF9900"/>
@@ -219,7 +631,7 @@
         <w:ind w:left="705" w:right="375"/>
         <w:jc w:val="both"/>
       </w:pPr>
-      <w:hyperlink r:id="rId7" w:history="1">
+      <w:hyperlink r:id="rId11" w:history="1">
         <w:r>
           <w:rPr>
             <w:rStyle w:val="Hipervnculo"/>
@@ -237,7 +649,7 @@
         <w:ind w:left="705" w:right="375"/>
         <w:jc w:val="both"/>
       </w:pPr>
-      <w:hyperlink r:id="rId8" w:history="1">
+      <w:hyperlink r:id="rId12" w:history="1">
         <w:r>
           <w:rPr>
             <w:rStyle w:val="Hipervnculo"/>
@@ -255,7 +667,7 @@
         <w:ind w:left="705" w:right="375"/>
         <w:jc w:val="both"/>
       </w:pPr>
-      <w:hyperlink r:id="rId9" w:history="1">
+      <w:hyperlink r:id="rId13" w:history="1">
         <w:r>
           <w:rPr>
             <w:rStyle w:val="Hipervnculo"/>
@@ -273,7 +685,7 @@
         <w:ind w:left="705" w:right="375"/>
         <w:jc w:val="both"/>
       </w:pPr>
-      <w:hyperlink r:id="rId10" w:history="1">
+      <w:hyperlink r:id="rId14" w:history="1">
         <w:r>
           <w:rPr>
             <w:rStyle w:val="Hipervnculo"/>
@@ -291,7 +703,7 @@
         <w:ind w:left="705" w:right="375"/>
         <w:jc w:val="both"/>
       </w:pPr>
-      <w:hyperlink r:id="rId11" w:history="1">
+      <w:hyperlink r:id="rId15" w:history="1">
         <w:r>
           <w:rPr>
             <w:rStyle w:val="Hipervnculo"/>
@@ -331,8 +743,17 @@
         <w:ind w:left="705" w:right="375"/>
         <w:jc w:val="both"/>
       </w:pPr>
-      <w:bookmarkStart w:id="0" w:name="_GoBack"/>
-      <w:bookmarkEnd w:id="0"/>
+      <w:r>
+        <w:t>Los Servidores Raíz del DNS («</w:t>
+      </w:r>
+      <w:proofErr w:type="spellStart"/>
+      <w:r>
+        <w:t>root</w:t>
+      </w:r>
+      <w:proofErr w:type="spellEnd"/>
+      <w:r>
+        <w:t xml:space="preserve"> servers» desde ahora) son servicios críticos para el funcionamiento básico de Internet. Estos permiten el direccionamiento y la ubicación de sitios web, correos electrónicos, aplicaciones de celular, etcétera.</w:t>
+      </w:r>
     </w:p>
     <w:p>
       <w:pPr>
@@ -359,9 +780,80 @@
     <w:p>
       <w:pPr>
         <w:spacing w:after="5" w:line="297" w:lineRule="auto"/>
-        <w:ind w:right="375"/>
+        <w:ind w:left="705" w:right="375"/>
         <w:jc w:val="both"/>
       </w:pPr>
+      <w:r>
+        <w:t xml:space="preserve">Los nombres NETBIOS son identificadores utilizados en redes locales basadas en Windows para facilitar la comunicación entre dispositivos, especialmente en sistemas antiguos o redes pequeñas. Tienen una longitud máxima de 15 caracteres y se resuelven mediante métodos como </w:t>
+      </w:r>
+      <w:proofErr w:type="spellStart"/>
+      <w:r>
+        <w:t>broadcasting</w:t>
+      </w:r>
+      <w:proofErr w:type="spellEnd"/>
+      <w:r>
+        <w:t xml:space="preserve"> o servicios WINS. Aunque su uso ha disminuido, aún son compatibles con Windows por motivos de interoperabilidad.</w:t>
+      </w:r>
+    </w:p>
+    <w:p>
+      <w:pPr>
+        <w:spacing w:after="5" w:line="297" w:lineRule="auto"/>
+        <w:ind w:left="705" w:right="375"/>
+        <w:jc w:val="both"/>
+      </w:pPr>
+    </w:p>
+    <w:p>
+      <w:pPr>
+        <w:spacing w:after="5" w:line="297" w:lineRule="auto"/>
+        <w:ind w:left="705" w:right="375"/>
+        <w:jc w:val="both"/>
+      </w:pPr>
+      <w:r>
+        <w:t xml:space="preserve">Por otro lado, los nombres </w:t>
+      </w:r>
+      <w:proofErr w:type="spellStart"/>
+      <w:r>
+        <w:t>Hostname</w:t>
+      </w:r>
+      <w:proofErr w:type="spellEnd"/>
+      <w:r>
+        <w:t xml:space="preserve"> son identificadores estándar en redes modernas y en Internet. Están diseñados para funcionar con el </w:t>
+      </w:r>
+      <w:r>
+        <w:t>sistema DNS</w:t>
+      </w:r>
+      <w:r>
+        <w:t xml:space="preserve"> y permiten nombres más </w:t>
+      </w:r>
+      <w:r>
+        <w:lastRenderedPageBreak/>
+        <w:t>largos (hasta 253 caracteres). Se utilizan principalmente en redes modernas y para dispositivos conectados a Internet.</w:t>
+      </w:r>
+    </w:p>
+    <w:p>
+      <w:pPr>
+        <w:spacing w:after="5" w:line="297" w:lineRule="auto"/>
+        <w:ind w:left="705" w:right="375"/>
+        <w:jc w:val="both"/>
+      </w:pPr>
+    </w:p>
+    <w:p>
+      <w:pPr>
+        <w:spacing w:after="5" w:line="297" w:lineRule="auto"/>
+        <w:ind w:left="705" w:right="375"/>
+        <w:jc w:val="both"/>
+      </w:pPr>
+      <w:r>
+        <w:t xml:space="preserve">La diferencia clave es que los nombres NETBIOS están orientados a redes locales y protocolos más antiguos, mientras que los nombres </w:t>
+      </w:r>
+      <w:proofErr w:type="spellStart"/>
+      <w:r>
+        <w:t>Hostname</w:t>
+      </w:r>
+      <w:proofErr w:type="spellEnd"/>
+      <w:r>
+        <w:t xml:space="preserve"> son el estándar actual para la mayoría de las redes y para Internet, resolviéndose mediante servidores DNS.</w:t>
+      </w:r>
     </w:p>
     <w:p>
       <w:pPr>
@@ -388,7 +880,40 @@
     <w:p>
       <w:pPr>
         <w:spacing w:after="50" w:line="259" w:lineRule="auto"/>
-      </w:pPr>
+        <w:ind w:left="1416"/>
+      </w:pPr>
+      <w:hyperlink r:id="rId16" w:history="1">
+        <w:r>
+          <w:rPr>
+            <w:rStyle w:val="Hipervnculo"/>
+          </w:rPr>
+          <w:t>https://www.ionos.es/digitalguide/dominios/extensiones-de-dominio/cctld-la-lista-completa-de-do</w:t>
+        </w:r>
+        <w:r>
+          <w:rPr>
+            <w:rStyle w:val="Hipervnculo"/>
+          </w:rPr>
+          <w:t>m</w:t>
+        </w:r>
+        <w:r>
+          <w:rPr>
+            <w:rStyle w:val="Hipervnculo"/>
+          </w:rPr>
+          <w:t>inios-por-p</w:t>
+        </w:r>
+        <w:r>
+          <w:rPr>
+            <w:rStyle w:val="Hipervnculo"/>
+          </w:rPr>
+          <w:t>a</w:t>
+        </w:r>
+        <w:r>
+          <w:rPr>
+            <w:rStyle w:val="Hipervnculo"/>
+          </w:rPr>
+          <w:t>is/</w:t>
+        </w:r>
+      </w:hyperlink>
       <w:r>
         <w:t xml:space="preserve"> </w:t>
       </w:r>
@@ -412,10 +937,109 @@
     </w:p>
     <w:p>
       <w:pPr>
+        <w:pStyle w:val="Prrafodelista"/>
+        <w:numPr>
+          <w:ilvl w:val="0"/>
+          <w:numId w:val="1"/>
+        </w:numPr>
+        <w:ind w:right="375"/>
+      </w:pPr>
+      <w:r>
+        <w:t>Los servidores de nombres se pueden clasificar en: servidor primario, servidor secundario y servidor caché. Averigua qué son y par</w:t>
+      </w:r>
+      <w:r>
+        <w:t>a qué sirven cada uno de ellos.</w:t>
+      </w:r>
+    </w:p>
+    <w:p>
+      <w:pPr>
+        <w:pStyle w:val="Prrafodelista"/>
+        <w:ind w:left="705" w:right="375"/>
+      </w:pPr>
+    </w:p>
+    <w:p>
+      <w:pPr>
+        <w:pStyle w:val="Prrafodelista"/>
+        <w:ind w:left="705" w:right="375"/>
+      </w:pPr>
+      <w:r>
+        <w:t>-</w:t>
+      </w:r>
+      <w:r>
+        <w:t>Los servidores de nombres ayudan a conectar las URL con la dirección IP de los servidores web. Los servidores de nombres son una parte importante del Sistema de Nombres de Dominio (DNS)</w:t>
+      </w:r>
+    </w:p>
+    <w:p>
+      <w:pPr>
+        <w:spacing w:after="50" w:line="259" w:lineRule="auto"/>
+        <w:ind w:left="705"/>
+      </w:pPr>
+      <w:r>
+        <w:t xml:space="preserve"> </w:t>
+      </w:r>
+      <w:r>
+        <w:t>-</w:t>
+      </w:r>
+      <w:r>
+        <w:t xml:space="preserve">Servidor primario (maestro): en él se llevan a cabo todas las modificaciones sobre una o varias zonas. Almacena la copia original </w:t>
+      </w:r>
+      <w:proofErr w:type="gramStart"/>
+      <w:r>
+        <w:t>de la BD</w:t>
+      </w:r>
+      <w:proofErr w:type="gramEnd"/>
+      <w:r>
+        <w:t xml:space="preserve"> de la zona y se le denomina autorizado.</w:t>
+      </w:r>
+    </w:p>
+    <w:p>
+      <w:pPr>
+        <w:spacing w:after="50" w:line="259" w:lineRule="auto"/>
+        <w:ind w:left="705"/>
+      </w:pPr>
+      <w:r>
+        <w:t>-</w:t>
+      </w:r>
+      <w:r>
+        <w:t>Servidor secundario (esclavo): contiene una copia de solo lectura de los archivos de zona que obtiene del servidor maestro (transferencia de zona), también es autorizado.</w:t>
+      </w:r>
+    </w:p>
+    <w:p>
+      <w:pPr>
+        <w:spacing w:after="50" w:line="259" w:lineRule="auto"/>
+        <w:ind w:left="705"/>
+      </w:pPr>
+      <w:r>
+        <w:t>-</w:t>
+      </w:r>
+      <w:r>
+        <w:t>Servidor caché: No contiene información acerca de la zona y se utiliza para acelerar las consultas, almacenando las últimas realizadas.</w:t>
+      </w:r>
+    </w:p>
+    <w:p>
+      <w:pPr>
+        <w:pStyle w:val="Ttulo1"/>
+        <w:ind w:left="-5"/>
+      </w:pPr>
+      <w:r>
+        <w:t xml:space="preserve">BASES DE DATOS DEL PROTOCOLO DNS </w:t>
+      </w:r>
+    </w:p>
+    <w:p>
+      <w:pPr>
+        <w:spacing w:after="54" w:line="259" w:lineRule="auto"/>
+        <w:ind w:left="360"/>
+      </w:pPr>
+      <w:r>
+        <w:t xml:space="preserve"> </w:t>
+      </w:r>
+    </w:p>
+    <w:p>
+      <w:pPr>
         <w:ind w:left="715" w:right="375"/>
       </w:pPr>
       <w:r>
-        <w:t>6.</w:t>
+        <w:t>7.</w:t>
       </w:r>
       <w:r>
         <w:rPr>
@@ -424,58 +1048,207 @@
         <w:t xml:space="preserve"> </w:t>
       </w:r>
       <w:r>
-        <w:t xml:space="preserve">Los servidores de nombres se pueden clasificar en: servidor primario, servidor secundario y servidor caché. Averigua qué son y para qué sirven cada uno de ellos. </w:t>
+        <w:t xml:space="preserve">Los principales tipos de registros de recursos RR son: SOA, NS, A, PTR, CNAME, MX y SVR. Averigua el nombre de cada uno de los recursos y qué función tiene cada uno de ellos.  </w:t>
       </w:r>
     </w:p>
     <w:p>
       <w:pPr>
         <w:spacing w:after="50" w:line="259" w:lineRule="auto"/>
-        <w:ind w:left="360"/>
-      </w:pPr>
+      </w:pPr>
+      <w:r>
+        <w:tab/>
+      </w:r>
       <w:r>
         <w:t xml:space="preserve"> </w:t>
       </w:r>
-    </w:p>
-    <w:p>
-      <w:pPr>
-        <w:pStyle w:val="Ttulo1"/>
-        <w:ind w:left="-5"/>
-      </w:pPr>
-      <w:r>
-        <w:t xml:space="preserve">BASES DE DATOS DEL PROTOCOLO DNS </w:t>
-      </w:r>
-    </w:p>
-    <w:p>
-      <w:pPr>
-        <w:spacing w:after="54" w:line="259" w:lineRule="auto"/>
-        <w:ind w:left="360"/>
-      </w:pPr>
-      <w:r>
-        <w:t xml:space="preserve"> </w:t>
-      </w:r>
-    </w:p>
-    <w:p>
-      <w:pPr>
-        <w:ind w:left="715" w:right="375"/>
-      </w:pPr>
+      <w:r>
+        <w:t xml:space="preserve">SOA: </w:t>
+      </w:r>
+    </w:p>
+    <w:p>
+      <w:pPr>
+        <w:spacing w:after="50" w:line="259" w:lineRule="auto"/>
+        <w:ind w:left="1410"/>
+      </w:pPr>
+      <w:r>
+        <w:t>Registros de inicio de autorización</w:t>
+      </w:r>
+      <w:r>
+        <w:t>:</w:t>
+      </w:r>
+      <w:r>
+        <w:t xml:space="preserve"> El registro SOA especifica que este servidor es autorizador para esta zona. Un servidor autorizador es la mejor fuente de los datos de una zona. El registro SOA contiene información general acerca de la zona y reglas de recarga para servidores secundarios. Solamente puede haber un registro SOA por zona. Este tipo de registro se define en la RFC 1035.</w:t>
+      </w:r>
+    </w:p>
+    <w:p>
+      <w:pPr>
+        <w:spacing w:after="50" w:line="259" w:lineRule="auto"/>
+      </w:pPr>
+      <w:r>
+        <w:tab/>
+        <w:t>NS:</w:t>
+      </w:r>
+    </w:p>
+    <w:p>
+      <w:pPr>
+        <w:spacing w:after="50" w:line="259" w:lineRule="auto"/>
+        <w:ind w:left="1410"/>
+      </w:pPr>
+      <w:r>
+        <w:t>Registros de servidor de nombres</w:t>
+      </w:r>
+      <w:r>
+        <w:t xml:space="preserve">: </w:t>
+      </w:r>
+      <w:r>
+        <w:t>El registro NS especifica un servidor de nombres autorizado para este host. Este tipo de registro se define en la RFC 1035.</w:t>
+      </w:r>
+    </w:p>
+    <w:p>
+      <w:pPr>
+        <w:spacing w:after="50" w:line="259" w:lineRule="auto"/>
+      </w:pPr>
+      <w:r>
+        <w:tab/>
+      </w:r>
+      <w:r>
+        <w:t>A:</w:t>
+      </w:r>
+    </w:p>
+    <w:p>
+      <w:pPr>
+        <w:spacing w:after="50" w:line="259" w:lineRule="auto"/>
+        <w:ind w:left="1410"/>
+      </w:pPr>
+      <w:r>
+        <w:t>Registros de correlación de direcciones</w:t>
+      </w:r>
+      <w:r>
+        <w:t xml:space="preserve">: </w:t>
+      </w:r>
+      <w:r>
+        <w:t xml:space="preserve">El registro A especifica la dirección IP de este host. Los registros A se utilizan para resolver una consulta de la dirección IP de </w:t>
+      </w:r>
       <w:r>
         <w:lastRenderedPageBreak/>
-        <w:t>7.</w:t>
-      </w:r>
-      <w:r>
-        <w:rPr>
-          <w:rFonts w:ascii="Arial" w:eastAsia="Arial" w:hAnsi="Arial" w:cs="Arial"/>
-        </w:rPr>
-        <w:t xml:space="preserve"> </w:t>
-      </w:r>
-      <w:r>
-        <w:t xml:space="preserve">Los principales tipos de registros de recursos RR son: SOA, NS, A, PTR, CNAME, MX y SVR. Averigua el nombre de cada uno de los recursos y qué función tiene cada uno de ellos.  </w:t>
+        <w:t>un nombre de dominio determinado. Este tipo de registro se define en la petición de comentarios (RFC) 1035.</w:t>
       </w:r>
     </w:p>
     <w:p>
       <w:pPr>
         <w:spacing w:after="50" w:line="259" w:lineRule="auto"/>
       </w:pPr>
+      <w:r>
+        <w:tab/>
+        <w:t>PTR:</w:t>
+      </w:r>
+    </w:p>
+    <w:p>
+      <w:pPr>
+        <w:spacing w:after="50" w:line="259" w:lineRule="auto"/>
+        <w:ind w:left="1410"/>
+      </w:pPr>
+      <w:r>
+        <w:t>Registros de puntero de búsqueda inversa</w:t>
+      </w:r>
+      <w:r>
+        <w:t xml:space="preserve">: </w:t>
+      </w:r>
+      <w:r>
+        <w:t>El registro PTR especifica el nombre de dominio de un host para el que desea tener un registro PTR definido. Los registros PTR permiten la búsqueda de nombres de host a partir de direcciones IP. Este tipo de registro se define en la RFC 1035.</w:t>
+      </w:r>
+    </w:p>
+    <w:p>
+      <w:pPr>
+        <w:spacing w:after="50" w:line="259" w:lineRule="auto"/>
+      </w:pPr>
+      <w:r>
+        <w:tab/>
+      </w:r>
+      <w:r>
+        <w:t>CNAME:</w:t>
+      </w:r>
+    </w:p>
+    <w:p>
+      <w:pPr>
+        <w:spacing w:after="50" w:line="259" w:lineRule="auto"/>
+        <w:ind w:left="1410"/>
+      </w:pPr>
+      <w:r>
+        <w:t>Registros de nombre canónico</w:t>
+      </w:r>
+      <w:r>
+        <w:t xml:space="preserve">: </w:t>
+      </w:r>
+      <w:r>
+        <w:tab/>
+        <w:t>El registro CNAME especifica el nombre de dominio real de este objeto. Cuando DNS consulta un nombre de alias y encuentra un registro CNAME que apunta al nombre canónico, consultará dicho nombre de dominio canónico. Este tipo de registro se define en la RFC 1035.</w:t>
+      </w:r>
+    </w:p>
+    <w:p>
+      <w:pPr>
+        <w:spacing w:after="50" w:line="259" w:lineRule="auto"/>
+      </w:pPr>
+      <w:r>
+        <w:tab/>
+      </w:r>
+      <w:r>
+        <w:t>MX:</w:t>
+      </w:r>
+    </w:p>
+    <w:p>
+      <w:pPr>
+        <w:spacing w:after="50" w:line="259" w:lineRule="auto"/>
+        <w:ind w:left="1410"/>
+      </w:pPr>
+      <w:r>
+        <w:t>Registros de intercambiador de correo (MX)</w:t>
+      </w:r>
+      <w:r>
+        <w:t xml:space="preserve">: </w:t>
+      </w:r>
+      <w:r>
+        <w:t>Los registros MX definen un host intercambiador de correo para enviar correo a este dominio. El protocolo simple de transferencia de correo (SMTP) utiliza estos registros para localizar los hosts que procesan o reenvían el correo de este dominio, junto con los valores de preferencias de cada host intercambiador de correo. Cada host intercambiador de correo debe tener su correspondiente registro de dirección de host (A) en una zona válida. Este tipo de registro se define en la RFC 1035.</w:t>
+      </w:r>
+    </w:p>
+    <w:p>
+      <w:pPr>
+        <w:spacing w:after="50" w:line="259" w:lineRule="auto"/>
+      </w:pPr>
+      <w:r>
+        <w:tab/>
+      </w:r>
+      <w:r>
+        <w:t>SVR:</w:t>
+      </w:r>
+    </w:p>
+    <w:p>
+      <w:pPr>
+        <w:spacing w:after="50" w:line="259" w:lineRule="auto"/>
+        <w:ind w:left="1410"/>
+      </w:pPr>
+      <w:r>
+        <w:t>Registros de servicios</w:t>
+      </w:r>
+      <w:r>
+        <w:t xml:space="preserve">: </w:t>
+      </w:r>
+      <w:r>
+        <w:t>El registro SRV especifica los hosts que soportan los servicios definidos en el registro. Este tipo de registro se define en la RFC 2782.</w:t>
+      </w:r>
+    </w:p>
+    <w:p>
+      <w:pPr>
+        <w:spacing w:after="50" w:line="259" w:lineRule="auto"/>
+      </w:pPr>
+      <w:hyperlink r:id="rId17" w:history="1">
+        <w:r>
+          <w:rPr>
+            <w:rStyle w:val="Hipervnculo"/>
+          </w:rPr>
+          <w:t>https://www.ibm.com/docs/es/i/7.3?topic=concepts-dns-resource-records</w:t>
+        </w:r>
+      </w:hyperlink>
       <w:r>
         <w:t xml:space="preserve"> </w:t>
       </w:r>
@@ -525,6 +1298,64 @@
         <w:ind w:left="1065" w:right="375"/>
         <w:jc w:val="both"/>
       </w:pPr>
+      <w:proofErr w:type="spellStart"/>
+      <w:r>
+        <w:t>DNSChanger</w:t>
+      </w:r>
+      <w:proofErr w:type="spellEnd"/>
+      <w:r>
+        <w:t xml:space="preserve"> es un tipo de malware que cambia tu servidor </w:t>
+      </w:r>
+      <w:proofErr w:type="spellStart"/>
+      <w:r>
+        <w:t>dns</w:t>
+      </w:r>
+      <w:proofErr w:type="spellEnd"/>
+      <w:r>
+        <w:t xml:space="preserve"> por otro que es malicioso.</w:t>
+      </w:r>
+    </w:p>
+    <w:p>
+      <w:pPr>
+        <w:spacing w:after="5" w:line="297" w:lineRule="auto"/>
+        <w:ind w:left="1065" w:right="375"/>
+        <w:jc w:val="both"/>
+      </w:pPr>
+      <w:r>
+        <w:t xml:space="preserve">Se puede comprobar haciendo un </w:t>
+      </w:r>
+      <w:proofErr w:type="spellStart"/>
+      <w:r>
+        <w:t>ipconfig</w:t>
+      </w:r>
+      <w:proofErr w:type="spellEnd"/>
+      <w:r>
+        <w:t xml:space="preserve"> /</w:t>
+      </w:r>
+      <w:proofErr w:type="spellStart"/>
+      <w:r>
+        <w:t>all</w:t>
+      </w:r>
+      <w:proofErr w:type="spellEnd"/>
+      <w:r>
+        <w:t xml:space="preserve"> en el </w:t>
+      </w:r>
+      <w:proofErr w:type="spellStart"/>
+      <w:r>
+        <w:t>cmd</w:t>
+      </w:r>
+      <w:proofErr w:type="spellEnd"/>
+      <w:r>
+        <w:t xml:space="preserve"> y comprobar los </w:t>
+      </w:r>
+      <w:proofErr w:type="spellStart"/>
+      <w:r>
+        <w:t>dns</w:t>
+      </w:r>
+      <w:proofErr w:type="spellEnd"/>
+      <w:r>
+        <w:t>.</w:t>
+      </w:r>
     </w:p>
     <w:p>
       <w:pPr>
@@ -543,9 +1374,21 @@
     <w:p>
       <w:pPr>
         <w:spacing w:after="5" w:line="297" w:lineRule="auto"/>
-        <w:ind w:left="360" w:right="375"/>
+        <w:ind w:left="1065" w:right="375"/>
         <w:jc w:val="both"/>
       </w:pPr>
+      <w:r>
+        <w:t>E</w:t>
+      </w:r>
+      <w:r>
+        <w:t>s un servicio que permite asociar un nombre de dominio</w:t>
+      </w:r>
+      <w:r>
+        <w:t xml:space="preserve"> </w:t>
+      </w:r>
+      <w:r>
+        <w:t>a una dirección IP que cambia frecuentemente, como suele ser el caso en conexiones a Internet residenciales o no empresariales.</w:t>
+      </w:r>
     </w:p>
     <w:p>
       <w:pPr>
@@ -562,15 +1405,136 @@
         </w:rPr>
       </w:pPr>
       <w:r>
-        <w:t xml:space="preserve">Averigua los diferentes procedimientos para iniciar y detener el servicio DNS en Windows Server 2022. </w:t>
+        <w:t>Averigua los diferentes procedimientos para iniciar y detener el servi</w:t>
+      </w:r>
+      <w:r>
+        <w:t>cio DNS en Windows Server 2022.</w:t>
+      </w:r>
+      <w:bookmarkStart w:id="0" w:name="_GoBack"/>
+      <w:bookmarkEnd w:id="0"/>
+    </w:p>
+    <w:p>
+      <w:pPr>
+        <w:spacing w:after="5" w:line="297" w:lineRule="auto"/>
+        <w:ind w:left="993" w:right="375"/>
+        <w:jc w:val="both"/>
+        <w:rPr>
+          <w:rFonts w:ascii="Arial" w:eastAsia="Times New Roman" w:hAnsi="Arial" w:cs="Arial"/>
+          <w:color w:val="000000" w:themeColor="text1"/>
+        </w:rPr>
+      </w:pPr>
+      <w:r>
+        <w:rPr>
+          <w:rFonts w:ascii="Arial" w:eastAsia="Times New Roman" w:hAnsi="Arial" w:cs="Arial"/>
+          <w:color w:val="000000" w:themeColor="text1"/>
+        </w:rPr>
+        <w:t>DESDE EL CMD</w:t>
+      </w:r>
+      <w:r>
+        <w:rPr>
+          <w:rFonts w:ascii="Arial" w:eastAsia="Times New Roman" w:hAnsi="Arial" w:cs="Arial"/>
+          <w:color w:val="000000" w:themeColor="text1"/>
+        </w:rPr>
+        <w:t>:</w:t>
+      </w:r>
+    </w:p>
+    <w:p>
+      <w:pPr>
+        <w:spacing w:after="5" w:line="297" w:lineRule="auto"/>
+        <w:ind w:left="993" w:right="375"/>
+        <w:jc w:val="both"/>
+        <w:rPr>
+          <w:rFonts w:ascii="Arial" w:eastAsia="Times New Roman" w:hAnsi="Arial" w:cs="Arial"/>
+          <w:color w:val="000000" w:themeColor="text1"/>
+        </w:rPr>
+      </w:pPr>
+      <w:r>
+        <w:rPr>
+          <w:rFonts w:ascii="Arial" w:eastAsia="Times New Roman" w:hAnsi="Arial" w:cs="Arial"/>
+          <w:color w:val="000000" w:themeColor="text1"/>
+        </w:rPr>
+        <w:t>INICIAR:</w:t>
+      </w:r>
+    </w:p>
+    <w:p>
+      <w:pPr>
+        <w:spacing w:after="5" w:line="297" w:lineRule="auto"/>
+        <w:ind w:left="1416" w:right="375"/>
+        <w:jc w:val="both"/>
+        <w:rPr>
+          <w:rFonts w:ascii="Arial" w:eastAsia="Times New Roman" w:hAnsi="Arial" w:cs="Arial"/>
+          <w:color w:val="000000" w:themeColor="text1"/>
+        </w:rPr>
+      </w:pPr>
+      <w:r>
+        <w:rPr>
+          <w:rFonts w:ascii="Arial" w:eastAsia="Times New Roman" w:hAnsi="Arial" w:cs="Arial"/>
+          <w:color w:val="000000" w:themeColor="text1"/>
+        </w:rPr>
+        <w:t xml:space="preserve">net </w:t>
+      </w:r>
+      <w:proofErr w:type="spellStart"/>
+      <w:r>
+        <w:rPr>
+          <w:rFonts w:ascii="Arial" w:eastAsia="Times New Roman" w:hAnsi="Arial" w:cs="Arial"/>
+          <w:color w:val="000000" w:themeColor="text1"/>
+        </w:rPr>
+        <w:t>start</w:t>
+      </w:r>
+      <w:proofErr w:type="spellEnd"/>
+      <w:r>
+        <w:rPr>
+          <w:rFonts w:ascii="Arial" w:eastAsia="Times New Roman" w:hAnsi="Arial" w:cs="Arial"/>
+          <w:color w:val="000000" w:themeColor="text1"/>
+        </w:rPr>
+        <w:t xml:space="preserve"> DNS</w:t>
+      </w:r>
+    </w:p>
+    <w:p>
+      <w:pPr>
+        <w:spacing w:after="5" w:line="297" w:lineRule="auto"/>
+        <w:ind w:right="375"/>
+        <w:jc w:val="both"/>
+        <w:rPr>
+          <w:rFonts w:ascii="Arial" w:eastAsia="Times New Roman" w:hAnsi="Arial" w:cs="Arial"/>
+          <w:color w:val="000000" w:themeColor="text1"/>
+        </w:rPr>
+      </w:pPr>
+      <w:r>
+        <w:rPr>
+          <w:rFonts w:ascii="Arial" w:eastAsia="Times New Roman" w:hAnsi="Arial" w:cs="Arial"/>
+          <w:color w:val="000000" w:themeColor="text1"/>
+        </w:rPr>
+        <w:tab/>
+        <w:t xml:space="preserve">     DETENER:</w:t>
+      </w:r>
+    </w:p>
+    <w:p>
+      <w:pPr>
+        <w:spacing w:after="5" w:line="297" w:lineRule="auto"/>
+        <w:ind w:left="1416" w:right="375"/>
+        <w:jc w:val="both"/>
+        <w:rPr>
+          <w:rFonts w:ascii="Arial" w:eastAsia="Times New Roman" w:hAnsi="Arial" w:cs="Arial"/>
+          <w:color w:val="000000" w:themeColor="text1"/>
+        </w:rPr>
+      </w:pPr>
+      <w:r>
+        <w:rPr>
+          <w:rFonts w:ascii="Arial" w:eastAsia="Times New Roman" w:hAnsi="Arial" w:cs="Arial"/>
+          <w:color w:val="000000" w:themeColor="text1"/>
+        </w:rPr>
+        <w:t>net stop DNS</w:t>
       </w:r>
     </w:p>
     <w:sectPr>
-      <w:headerReference w:type="default" r:id="rId12"/>
+      <w:headerReference w:type="default" r:id="rId18"/>
       <w:pgSz w:w="11906" w:h="17338"/>
       <w:pgMar w:top="1843" w:right="1558" w:bottom="1701" w:left="1418" w:header="720" w:footer="720" w:gutter="0"/>
+      <w:pgNumType w:start="0"/>
       <w:cols w:space="720"/>
       <w:noEndnote/>
+      <w:titlePg/>
       <w:docGrid w:linePitch="299"/>
     </w:sectPr>
   </w:body>
@@ -2004,7 +2968,657 @@
       <w14:ligatures w14:val="standardContextual"/>
     </w:rPr>
   </w:style>
+  <w:style w:type="paragraph" w:styleId="Sinespaciado">
+    <w:name w:val="No Spacing"/>
+    <w:link w:val="SinespaciadoCar"/>
+    <w:uiPriority w:val="1"/>
+    <w:qFormat/>
+    <w:rsid w:val="0033310D"/>
+    <w:pPr>
+      <w:spacing w:after="0" w:line="240" w:lineRule="auto"/>
+    </w:pPr>
+  </w:style>
+  <w:style w:type="character" w:customStyle="1" w:styleId="SinespaciadoCar">
+    <w:name w:val="Sin espaciado Car"/>
+    <w:basedOn w:val="Fuentedeprrafopredeter"/>
+    <w:link w:val="Sinespaciado"/>
+    <w:uiPriority w:val="1"/>
+    <w:rsid w:val="0033310D"/>
+  </w:style>
+  <w:style w:type="character" w:styleId="Hipervnculovisitado">
+    <w:name w:val="FollowedHyperlink"/>
+    <w:basedOn w:val="Fuentedeprrafopredeter"/>
+    <w:uiPriority w:val="99"/>
+    <w:semiHidden/>
+    <w:unhideWhenUsed/>
+    <w:rsid w:val="006D2F61"/>
+    <w:rPr>
+      <w:color w:val="800080" w:themeColor="followedHyperlink"/>
+      <w:u w:val="single"/>
+    </w:rPr>
+  </w:style>
+  <w:style w:type="paragraph" w:styleId="TtuloTDC">
+    <w:name w:val="TOC Heading"/>
+    <w:basedOn w:val="Ttulo1"/>
+    <w:next w:val="Normal"/>
+    <w:uiPriority w:val="39"/>
+    <w:unhideWhenUsed/>
+    <w:qFormat/>
+    <w:rsid w:val="00670322"/>
+    <w:pPr>
+      <w:spacing w:before="240" w:after="0"/>
+      <w:ind w:left="0" w:firstLine="0"/>
+      <w:outlineLvl w:val="9"/>
+    </w:pPr>
+    <w:rPr>
+      <w:rFonts w:asciiTheme="majorHAnsi" w:eastAsiaTheme="majorEastAsia" w:hAnsiTheme="majorHAnsi" w:cstheme="majorBidi"/>
+      <w:b w:val="0"/>
+      <w:color w:val="365F91" w:themeColor="accent1" w:themeShade="BF"/>
+      <w:kern w:val="0"/>
+      <w:sz w:val="32"/>
+      <w:szCs w:val="32"/>
+      <w14:ligatures w14:val="none"/>
+    </w:rPr>
+  </w:style>
+  <w:style w:type="paragraph" w:styleId="TDC1">
+    <w:name w:val="toc 1"/>
+    <w:basedOn w:val="Normal"/>
+    <w:next w:val="Normal"/>
+    <w:autoRedefine/>
+    <w:uiPriority w:val="39"/>
+    <w:unhideWhenUsed/>
+    <w:rsid w:val="00670322"/>
+    <w:pPr>
+      <w:spacing w:after="100"/>
+    </w:pPr>
+  </w:style>
 </w:styles>
+</file>
+
+<file path=word/glossary/document.xml><?xml version="1.0" encoding="utf-8"?>
+<w:glossaryDocument xmlns:wpc="http://schemas.microsoft.com/office/word/2010/wordprocessingCanvas" xmlns:cx="http://schemas.microsoft.com/office/drawing/2014/chartex" xmlns:cx1="http://schemas.microsoft.com/office/drawing/2015/9/8/chartex" xmlns:mc="http://schemas.openxmlformats.org/markup-compatibility/2006" xmlns:o="urn:schemas-microsoft-com:office:office" xmlns:r="http://schemas.openxmlformats.org/officeDocument/2006/relationships" xmlns:m="http://schemas.openxmlformats.org/officeDocument/2006/math" xmlns:v="urn:schemas-microsoft-com:vml" xmlns:wp14="http://schemas.microsoft.com/office/word/2010/wordprocessingDrawing" xmlns:wp="http://schemas.openxmlformats.org/drawingml/2006/wordprocessingDrawing" xmlns:w10="urn:schemas-microsoft-com:office:word" xmlns:w="http://schemas.openxmlformats.org/wordprocessingml/2006/main" xmlns:w14="http://schemas.microsoft.com/office/word/2010/wordml" xmlns:w15="http://schemas.microsoft.com/office/word/2012/wordml" xmlns:w16se="http://schemas.microsoft.com/office/word/2015/wordml/symex" xmlns:wpg="http://schemas.microsoft.com/office/word/2010/wordprocessingGroup" xmlns:wpi="http://schemas.microsoft.com/office/word/2010/wordprocessingInk" xmlns:wne="http://schemas.microsoft.com/office/word/2006/wordml" xmlns:wps="http://schemas.microsoft.com/office/word/2010/wordprocessingShape" mc:Ignorable="w14 w15 w16se wp14">
+  <w:docParts>
+    <w:docPart>
+      <w:docPartPr>
+        <w:name w:val="BD18B56DD42F43E3AD1FB8704ED4BD11"/>
+        <w:category>
+          <w:name w:val="General"/>
+          <w:gallery w:val="placeholder"/>
+        </w:category>
+        <w:types>
+          <w:type w:val="bbPlcHdr"/>
+        </w:types>
+        <w:behaviors>
+          <w:behavior w:val="content"/>
+        </w:behaviors>
+        <w:guid w:val="{11F3E980-AE8C-4FB7-9414-1DF69CED7D9C}"/>
+      </w:docPartPr>
+      <w:docPartBody>
+        <w:p>
+          <w:pPr>
+            <w:pStyle w:val="BD18B56DD42F43E3AD1FB8704ED4BD11"/>
+          </w:pPr>
+          <w:r>
+            <w:rPr>
+              <w:rFonts w:asciiTheme="majorHAnsi" w:eastAsiaTheme="majorEastAsia" w:hAnsiTheme="majorHAnsi" w:cstheme="majorBidi"/>
+              <w:caps/>
+              <w:color w:val="5B9BD5" w:themeColor="accent1"/>
+              <w:sz w:val="80"/>
+              <w:szCs w:val="80"/>
+            </w:rPr>
+            <w:t>[Título del documento]</w:t>
+          </w:r>
+        </w:p>
+      </w:docPartBody>
+    </w:docPart>
+  </w:docParts>
+</w:glossaryDocument>
+</file>
+
+<file path=word/glossary/fontTable.xml><?xml version="1.0" encoding="utf-8"?>
+<w:fonts xmlns:mc="http://schemas.openxmlformats.org/markup-compatibility/2006" xmlns:r="http://schemas.openxmlformats.org/officeDocument/2006/relationships" xmlns:w="http://schemas.openxmlformats.org/wordprocessingml/2006/main" xmlns:w14="http://schemas.microsoft.com/office/word/2010/wordml" xmlns:w15="http://schemas.microsoft.com/office/word/2012/wordml" xmlns:w16se="http://schemas.microsoft.com/office/word/2015/wordml/symex" mc:Ignorable="w14 w15 w16se">
+  <w:font w:name="Times New Roman">
+    <w:panose1 w:val="02020603050405020304"/>
+    <w:charset w:val="00"/>
+    <w:family w:val="roman"/>
+    <w:pitch w:val="variable"/>
+    <w:sig w:usb0="E0002AFF" w:usb1="C0007841" w:usb2="00000009" w:usb3="00000000" w:csb0="000001FF" w:csb1="00000000"/>
+  </w:font>
+  <w:font w:name="Calibri">
+    <w:panose1 w:val="020F0502020204030204"/>
+    <w:charset w:val="00"/>
+    <w:family w:val="swiss"/>
+    <w:pitch w:val="variable"/>
+    <w:sig w:usb0="E0002AFF" w:usb1="4000ACFF" w:usb2="00000001" w:usb3="00000000" w:csb0="000001FF" w:csb1="00000000"/>
+  </w:font>
+  <w:font w:name="Tahoma">
+    <w:panose1 w:val="020B0604030504040204"/>
+    <w:charset w:val="00"/>
+    <w:family w:val="swiss"/>
+    <w:pitch w:val="variable"/>
+    <w:sig w:usb0="E1002EFF" w:usb1="C000605B" w:usb2="00000029" w:usb3="00000000" w:csb0="000101FF" w:csb1="00000000"/>
+  </w:font>
+  <w:font w:name="Cambria">
+    <w:panose1 w:val="02040503050406030204"/>
+    <w:charset w:val="00"/>
+    <w:family w:val="roman"/>
+    <w:pitch w:val="variable"/>
+    <w:sig w:usb0="A00002EF" w:usb1="4000004B" w:usb2="00000000" w:usb3="00000000" w:csb0="0000019F" w:csb1="00000000"/>
+  </w:font>
+  <w:font w:name="Century Gothic">
+    <w:panose1 w:val="020B0502020202020204"/>
+    <w:charset w:val="00"/>
+    <w:family w:val="swiss"/>
+    <w:pitch w:val="variable"/>
+    <w:sig w:usb0="00000287" w:usb1="00000000" w:usb2="00000000" w:usb3="00000000" w:csb0="0000009F" w:csb1="00000000"/>
+  </w:font>
+  <w:font w:name="Segoe UI">
+    <w:panose1 w:val="020B0502040204020203"/>
+    <w:charset w:val="00"/>
+    <w:family w:val="swiss"/>
+    <w:pitch w:val="variable"/>
+    <w:sig w:usb0="E4002EFF" w:usb1="C000E47F" w:usb2="00000009" w:usb3="00000000" w:csb0="000001FF" w:csb1="00000000"/>
+  </w:font>
+  <w:font w:name="Arial">
+    <w:panose1 w:val="020B0604020202020204"/>
+    <w:charset w:val="00"/>
+    <w:family w:val="swiss"/>
+    <w:pitch w:val="variable"/>
+    <w:sig w:usb0="E0002AFF" w:usb1="C0007843" w:usb2="00000009" w:usb3="00000000" w:csb0="000001FF" w:csb1="00000000"/>
+  </w:font>
+  <w:font w:name="Futura MdCn BT">
+    <w:altName w:val="Arial Narrow"/>
+    <w:charset w:val="00"/>
+    <w:family w:val="swiss"/>
+    <w:pitch w:val="variable"/>
+  </w:font>
+  <w:font w:name="Calibri Light">
+    <w:panose1 w:val="020F0302020204030204"/>
+    <w:charset w:val="00"/>
+    <w:family w:val="swiss"/>
+    <w:pitch w:val="variable"/>
+    <w:sig w:usb0="A0002AEF" w:usb1="4000207B" w:usb2="00000000" w:usb3="00000000" w:csb0="000001FF" w:csb1="00000000"/>
+  </w:font>
+</w:fonts>
+</file>
+
+<file path=word/glossary/settings.xml><?xml version="1.0" encoding="utf-8"?>
+<w:settings xmlns:mc="http://schemas.openxmlformats.org/markup-compatibility/2006" xmlns:o="urn:schemas-microsoft-com:office:office" xmlns:r="http://schemas.openxmlformats.org/officeDocument/2006/relationships" xmlns:m="http://schemas.openxmlformats.org/officeDocument/2006/math" xmlns:v="urn:schemas-microsoft-com:vml" xmlns:w10="urn:schemas-microsoft-com:office:word" xmlns:w="http://schemas.openxmlformats.org/wordprocessingml/2006/main" xmlns:w14="http://schemas.microsoft.com/office/word/2010/wordml" xmlns:w15="http://schemas.microsoft.com/office/word/2012/wordml" xmlns:w16se="http://schemas.microsoft.com/office/word/2015/wordml/symex" xmlns:sl="http://schemas.openxmlformats.org/schemaLibrary/2006/main" mc:Ignorable="w14 w15 w16se">
+  <w:view w:val="normal"/>
+  <w:defaultTabStop w:val="708"/>
+  <w:hyphenationZone w:val="425"/>
+  <w:characterSpacingControl w:val="doNotCompress"/>
+  <w:compat>
+    <w:useFELayout/>
+    <w:compatSetting w:name="compatibilityMode" w:uri="http://schemas.microsoft.com/office/word" w:val="15"/>
+    <w:compatSetting w:name="overrideTableStyleFontSizeAndJustification" w:uri="http://schemas.microsoft.com/office/word" w:val="1"/>
+    <w:compatSetting w:name="enableOpenTypeFeatures" w:uri="http://schemas.microsoft.com/office/word" w:val="1"/>
+    <w:compatSetting w:name="doNotFlipMirrorIndents" w:uri="http://schemas.microsoft.com/office/word" w:val="1"/>
+    <w:compatSetting w:name="differentiateMultirowTableHeaders" w:uri="http://schemas.microsoft.com/office/word" w:val="1"/>
+  </w:compat>
+  <w:rsids>
+    <w:rsidRoot w:val="00CA7000"/>
+    <w:rsid w:val="003F1411"/>
+    <w:rsid w:val="00CA7000"/>
+  </w:rsids>
+  <m:mathPr>
+    <m:mathFont m:val="Cambria Math"/>
+    <m:brkBin m:val="before"/>
+    <m:brkBinSub m:val="--"/>
+    <m:smallFrac m:val="0"/>
+    <m:dispDef/>
+    <m:lMargin m:val="0"/>
+    <m:rMargin m:val="0"/>
+    <m:defJc m:val="centerGroup"/>
+    <m:wrapIndent m:val="1440"/>
+    <m:intLim m:val="subSup"/>
+    <m:naryLim m:val="undOvr"/>
+  </m:mathPr>
+  <w:themeFontLang w:val="es-ES"/>
+  <w:clrSchemeMapping w:bg1="light1" w:t1="dark1" w:bg2="light2" w:t2="dark2" w:accent1="accent1" w:accent2="accent2" w:accent3="accent3" w:accent4="accent4" w:accent5="accent5" w:accent6="accent6" w:hyperlink="hyperlink" w:followedHyperlink="followedHyperlink"/>
+  <w:decimalSymbol w:val=","/>
+  <w:listSeparator w:val=";"/>
+  <w15:chartTrackingRefBased/>
+</w:settings>
+</file>
+
+<file path=word/glossary/styles.xml><?xml version="1.0" encoding="utf-8"?>
+<w:styles xmlns:mc="http://schemas.openxmlformats.org/markup-compatibility/2006" xmlns:r="http://schemas.openxmlformats.org/officeDocument/2006/relationships" xmlns:w="http://schemas.openxmlformats.org/wordprocessingml/2006/main" xmlns:w14="http://schemas.microsoft.com/office/word/2010/wordml" xmlns:w15="http://schemas.microsoft.com/office/word/2012/wordml" xmlns:w16se="http://schemas.microsoft.com/office/word/2015/wordml/symex" mc:Ignorable="w14 w15 w16se">
+  <w:docDefaults>
+    <w:rPrDefault>
+      <w:rPr>
+        <w:rFonts w:asciiTheme="minorHAnsi" w:eastAsiaTheme="minorEastAsia" w:hAnsiTheme="minorHAnsi" w:cstheme="minorBidi"/>
+        <w:sz w:val="22"/>
+        <w:szCs w:val="22"/>
+        <w:lang w:val="es-ES" w:eastAsia="es-ES" w:bidi="ar-SA"/>
+      </w:rPr>
+    </w:rPrDefault>
+    <w:pPrDefault>
+      <w:pPr>
+        <w:spacing w:after="160" w:line="259" w:lineRule="auto"/>
+      </w:pPr>
+    </w:pPrDefault>
+  </w:docDefaults>
+  <w:latentStyles w:defLockedState="0" w:defUIPriority="99" w:defSemiHidden="0" w:defUnhideWhenUsed="0" w:defQFormat="0" w:count="371">
+    <w:lsdException w:name="Normal" w:uiPriority="0" w:qFormat="1"/>
+    <w:lsdException w:name="heading 1" w:uiPriority="9" w:qFormat="1"/>
+    <w:lsdException w:name="heading 2" w:semiHidden="1" w:uiPriority="9" w:unhideWhenUsed="1" w:qFormat="1"/>
+    <w:lsdException w:name="heading 3" w:semiHidden="1" w:uiPriority="9" w:unhideWhenUsed="1" w:qFormat="1"/>
+    <w:lsdException w:name="heading 4" w:semiHidden="1" w:uiPriority="9" w:unhideWhenUsed="1" w:qFormat="1"/>
+    <w:lsdException w:name="heading 5" w:semiHidden="1" w:uiPriority="9" w:unhideWhenUsed="1" w:qFormat="1"/>
+    <w:lsdException w:name="heading 6" w:semiHidden="1" w:uiPriority="9" w:unhideWhenUsed="1" w:qFormat="1"/>
+    <w:lsdException w:name="heading 7" w:semiHidden="1" w:uiPriority="9" w:unhideWhenUsed="1" w:qFormat="1"/>
+    <w:lsdException w:name="heading 8" w:semiHidden="1" w:uiPriority="9" w:unhideWhenUsed="1" w:qFormat="1"/>
+    <w:lsdException w:name="heading 9" w:semiHidden="1" w:uiPriority="9" w:unhideWhenUsed="1" w:qFormat="1"/>
+    <w:lsdException w:name="index 1" w:semiHidden="1" w:unhideWhenUsed="1"/>
+    <w:lsdException w:name="index 2" w:semiHidden="1" w:unhideWhenUsed="1"/>
+    <w:lsdException w:name="index 3" w:semiHidden="1" w:unhideWhenUsed="1"/>
+    <w:lsdException w:name="index 4" w:semiHidden="1" w:unhideWhenUsed="1"/>
+    <w:lsdException w:name="index 5" w:semiHidden="1" w:unhideWhenUsed="1"/>
+    <w:lsdException w:name="index 6" w:semiHidden="1" w:unhideWhenUsed="1"/>
+    <w:lsdException w:name="index 7" w:semiHidden="1" w:unhideWhenUsed="1"/>
+    <w:lsdException w:name="index 8" w:semiHidden="1" w:unhideWhenUsed="1"/>
+    <w:lsdException w:name="index 9" w:semiHidden="1" w:unhideWhenUsed="1"/>
+    <w:lsdException w:name="toc 1" w:semiHidden="1" w:uiPriority="39" w:unhideWhenUsed="1"/>
+    <w:lsdException w:name="toc 2" w:semiHidden="1" w:uiPriority="39" w:unhideWhenUsed="1"/>
+    <w:lsdException w:name="toc 3" w:semiHidden="1" w:uiPriority="39" w:unhideWhenUsed="1"/>
+    <w:lsdException w:name="toc 4" w:semiHidden="1" w:uiPriority="39" w:unhideWhenUsed="1"/>
+    <w:lsdException w:name="toc 5" w:semiHidden="1" w:uiPriority="39" w:unhideWhenUsed="1"/>
+    <w:lsdException w:name="toc 6" w:semiHidden="1" w:uiPriority="39" w:unhideWhenUsed="1"/>
+    <w:lsdException w:name="toc 7" w:semiHidden="1" w:uiPriority="39" w:unhideWhenUsed="1"/>
+    <w:lsdException w:name="toc 8" w:semiHidden="1" w:uiPriority="39" w:unhideWhenUsed="1"/>
+    <w:lsdException w:name="toc 9" w:semiHidden="1" w:uiPriority="39" w:unhideWhenUsed="1"/>
+    <w:lsdException w:name="Normal Indent" w:semiHidden="1" w:unhideWhenUsed="1"/>
+    <w:lsdException w:name="footnote text" w:semiHidden="1" w:unhideWhenUsed="1"/>
+    <w:lsdException w:name="annotation text" w:semiHidden="1" w:unhideWhenUsed="1"/>
+    <w:lsdException w:name="header" w:semiHidden="1" w:unhideWhenUsed="1"/>
+    <w:lsdException w:name="footer" w:semiHidden="1" w:unhideWhenUsed="1"/>
+    <w:lsdException w:name="index heading" w:semiHidden="1" w:unhideWhenUsed="1"/>
+    <w:lsdException w:name="caption" w:semiHidden="1" w:uiPriority="35" w:unhideWhenUsed="1" w:qFormat="1"/>
+    <w:lsdException w:name="table of figures" w:semiHidden="1" w:unhideWhenUsed="1"/>
+    <w:lsdException w:name="envelope address" w:semiHidden="1" w:unhideWhenUsed="1"/>
+    <w:lsdException w:name="envelope return" w:semiHidden="1" w:unhideWhenUsed="1"/>
+    <w:lsdException w:name="footnote reference" w:semiHidden="1" w:unhideWhenUsed="1"/>
+    <w:lsdException w:name="annotation reference" w:semiHidden="1" w:unhideWhenUsed="1"/>
+    <w:lsdException w:name="line number" w:semiHidden="1" w:unhideWhenUsed="1"/>
+    <w:lsdException w:name="page number" w:semiHidden="1" w:unhideWhenUsed="1"/>
+    <w:lsdException w:name="endnote reference" w:semiHidden="1" w:unhideWhenUsed="1"/>
+    <w:lsdException w:name="endnote text" w:semiHidden="1" w:unhideWhenUsed="1"/>
+    <w:lsdException w:name="table of authorities" w:semiHidden="1" w:unhideWhenUsed="1"/>
+    <w:lsdException w:name="macro" w:semiHidden="1" w:unhideWhenUsed="1"/>
+    <w:lsdException w:name="toa heading" w:semiHidden="1" w:unhideWhenUsed="1"/>
+    <w:lsdException w:name="List" w:semiHidden="1" w:unhideWhenUsed="1"/>
+    <w:lsdException w:name="List Bullet" w:semiHidden="1" w:unhideWhenUsed="1"/>
+    <w:lsdException w:name="List Number" w:semiHidden="1" w:unhideWhenUsed="1"/>
+    <w:lsdException w:name="List 2" w:semiHidden="1" w:unhideWhenUsed="1"/>
+    <w:lsdException w:name="List 3" w:semiHidden="1" w:unhideWhenUsed="1"/>
+    <w:lsdException w:name="List 4" w:semiHidden="1" w:unhideWhenUsed="1"/>
+    <w:lsdException w:name="List 5" w:semiHidden="1" w:unhideWhenUsed="1"/>
+    <w:lsdException w:name="List Bullet 2" w:semiHidden="1" w:unhideWhenUsed="1"/>
+    <w:lsdException w:name="List Bullet 3" w:semiHidden="1" w:unhideWhenUsed="1"/>
+    <w:lsdException w:name="List Bullet 4" w:semiHidden="1" w:unhideWhenUsed="1"/>
+    <w:lsdException w:name="List Bullet 5" w:semiHidden="1" w:unhideWhenUsed="1"/>
+    <w:lsdException w:name="List Number 2" w:semiHidden="1" w:unhideWhenUsed="1"/>
+    <w:lsdException w:name="List Number 3" w:semiHidden="1" w:unhideWhenUsed="1"/>
+    <w:lsdException w:name="List Number 4" w:semiHidden="1" w:unhideWhenUsed="1"/>
+    <w:lsdException w:name="List Number 5" w:semiHidden="1" w:unhideWhenUsed="1"/>
+    <w:lsdException w:name="Title" w:uiPriority="10" w:qFormat="1"/>
+    <w:lsdException w:name="Closing" w:semiHidden="1" w:unhideWhenUsed="1"/>
+    <w:lsdException w:name="Signature" w:semiHidden="1" w:unhideWhenUsed="1"/>
+    <w:lsdException w:name="Default Paragraph Font" w:semiHidden="1" w:uiPriority="1" w:unhideWhenUsed="1"/>
+    <w:lsdException w:name="Body Text" w:semiHidden="1" w:unhideWhenUsed="1"/>
+    <w:lsdException w:name="Body Text Indent" w:semiHidden="1" w:unhideWhenUsed="1"/>
+    <w:lsdException w:name="List Continue" w:semiHidden="1" w:unhideWhenUsed="1"/>
+    <w:lsdException w:name="List Continue 2" w:semiHidden="1" w:unhideWhenUsed="1"/>
+    <w:lsdException w:name="List Continue 3" w:semiHidden="1" w:unhideWhenUsed="1"/>
+    <w:lsdException w:name="List Continue 4" w:semiHidden="1" w:unhideWhenUsed="1"/>
+    <w:lsdException w:name="List Continue 5" w:semiHidden="1" w:unhideWhenUsed="1"/>
+    <w:lsdException w:name="Message Header" w:semiHidden="1" w:unhideWhenUsed="1"/>
+    <w:lsdException w:name="Subtitle" w:uiPriority="11" w:qFormat="1"/>
+    <w:lsdException w:name="Salutation" w:semiHidden="1" w:unhideWhenUsed="1"/>
+    <w:lsdException w:name="Date" w:semiHidden="1" w:unhideWhenUsed="1"/>
+    <w:lsdException w:name="Body Text First Indent" w:semiHidden="1" w:unhideWhenUsed="1"/>
+    <w:lsdException w:name="Body Text First Indent 2" w:semiHidden="1" w:unhideWhenUsed="1"/>
+    <w:lsdException w:name="Note Heading" w:semiHidden="1" w:unhideWhenUsed="1"/>
+    <w:lsdException w:name="Body Text 2" w:semiHidden="1" w:unhideWhenUsed="1"/>
+    <w:lsdException w:name="Body Text 3" w:semiHidden="1" w:unhideWhenUsed="1"/>
+    <w:lsdException w:name="Body Text Indent 2" w:semiHidden="1" w:unhideWhenUsed="1"/>
+    <w:lsdException w:name="Body Text Indent 3" w:semiHidden="1" w:unhideWhenUsed="1"/>
+    <w:lsdException w:name="Block Text" w:semiHidden="1" w:unhideWhenUsed="1"/>
+    <w:lsdException w:name="Hyperlink" w:semiHidden="1" w:unhideWhenUsed="1"/>
+    <w:lsdException w:name="FollowedHyperlink" w:semiHidden="1" w:unhideWhenUsed="1"/>
+    <w:lsdException w:name="Strong" w:uiPriority="22" w:qFormat="1"/>
+    <w:lsdException w:name="Emphasis" w:uiPriority="20" w:qFormat="1"/>
+    <w:lsdException w:name="Document Map" w:semiHidden="1" w:unhideWhenUsed="1"/>
+    <w:lsdException w:name="Plain Text" w:semiHidden="1" w:unhideWhenUsed="1"/>
+    <w:lsdException w:name="E-mail Signature" w:semiHidden="1" w:unhideWhenUsed="1"/>
+    <w:lsdException w:name="HTML Top of Form" w:semiHidden="1" w:unhideWhenUsed="1"/>
+    <w:lsdException w:name="HTML Bottom of Form" w:semiHidden="1" w:unhideWhenUsed="1"/>
+    <w:lsdException w:name="Normal (Web)" w:semiHidden="1" w:unhideWhenUsed="1"/>
+    <w:lsdException w:name="HTML Acronym" w:semiHidden="1" w:unhideWhenUsed="1"/>
+    <w:lsdException w:name="HTML Address" w:semiHidden="1" w:unhideWhenUsed="1"/>
+    <w:lsdException w:name="HTML Cite" w:semiHidden="1" w:unhideWhenUsed="1"/>
+    <w:lsdException w:name="HTML Code" w:semiHidden="1" w:unhideWhenUsed="1"/>
+    <w:lsdException w:name="HTML Definition" w:semiHidden="1" w:unhideWhenUsed="1"/>
+    <w:lsdException w:name="HTML Keyboard" w:semiHidden="1" w:unhideWhenUsed="1"/>
+    <w:lsdException w:name="HTML Preformatted" w:semiHidden="1" w:unhideWhenUsed="1"/>
+    <w:lsdException w:name="HTML Sample" w:semiHidden="1" w:unhideWhenUsed="1"/>
+    <w:lsdException w:name="HTML Typewriter" w:semiHidden="1" w:unhideWhenUsed="1"/>
+    <w:lsdException w:name="HTML Variable" w:semiHidden="1" w:unhideWhenUsed="1"/>
+    <w:lsdException w:name="Normal Table" w:semiHidden="1" w:unhideWhenUsed="1"/>
+    <w:lsdException w:name="annotation subject" w:semiHidden="1" w:unhideWhenUsed="1"/>
+    <w:lsdException w:name="No List" w:semiHidden="1" w:unhideWhenUsed="1"/>
+    <w:lsdException w:name="Outline List 1" w:semiHidden="1" w:unhideWhenUsed="1"/>
+    <w:lsdException w:name="Outline List 2" w:semiHidden="1" w:unhideWhenUsed="1"/>
+    <w:lsdException w:name="Outline List 3" w:semiHidden="1" w:unhideWhenUsed="1"/>
+    <w:lsdException w:name="Table Simple 1" w:semiHidden="1" w:unhideWhenUsed="1"/>
+    <w:lsdException w:name="Table Simple 2" w:semiHidden="1" w:unhideWhenUsed="1"/>
+    <w:lsdException w:name="Table Simple 3" w:semiHidden="1" w:unhideWhenUsed="1"/>
+    <w:lsdException w:name="Table Classic 1" w:semiHidden="1" w:unhideWhenUsed="1"/>
+    <w:lsdException w:name="Table Classic 2" w:semiHidden="1" w:unhideWhenUsed="1"/>
+    <w:lsdException w:name="Table Classic 3" w:semiHidden="1" w:unhideWhenUsed="1"/>
+    <w:lsdException w:name="Table Classic 4" w:semiHidden="1" w:unhideWhenUsed="1"/>
+    <w:lsdException w:name="Table Colorful 1" w:semiHidden="1" w:unhideWhenUsed="1"/>
+    <w:lsdException w:name="Table Colorful 2" w:semiHidden="1" w:unhideWhenUsed="1"/>
+    <w:lsdException w:name="Table Colorful 3" w:semiHidden="1" w:unhideWhenUsed="1"/>
+    <w:lsdException w:name="Table Columns 1" w:semiHidden="1" w:unhideWhenUsed="1"/>
+    <w:lsdException w:name="Table Columns 2" w:semiHidden="1" w:unhideWhenUsed="1"/>
+    <w:lsdException w:name="Table Columns 3" w:semiHidden="1" w:unhideWhenUsed="1"/>
+    <w:lsdException w:name="Table Columns 4" w:semiHidden="1" w:unhideWhenUsed="1"/>
+    <w:lsdException w:name="Table Columns 5" w:semiHidden="1" w:unhideWhenUsed="1"/>
+    <w:lsdException w:name="Table Grid 1" w:semiHidden="1" w:unhideWhenUsed="1"/>
+    <w:lsdException w:name="Table Grid 2" w:semiHidden="1" w:unhideWhenUsed="1"/>
+    <w:lsdException w:name="Table Grid 3" w:semiHidden="1" w:unhideWhenUsed="1"/>
+    <w:lsdException w:name="Table Grid 4" w:semiHidden="1" w:unhideWhenUsed="1"/>
+    <w:lsdException w:name="Table Grid 5" w:semiHidden="1" w:unhideWhenUsed="1"/>
+    <w:lsdException w:name="Table Grid 6" w:semiHidden="1" w:unhideWhenUsed="1"/>
+    <w:lsdException w:name="Table Grid 7" w:semiHidden="1" w:unhideWhenUsed="1"/>
+    <w:lsdException w:name="Table Grid 8" w:semiHidden="1" w:unhideWhenUsed="1"/>
+    <w:lsdException w:name="Table List 1" w:semiHidden="1" w:unhideWhenUsed="1"/>
+    <w:lsdException w:name="Table List 2" w:semiHidden="1" w:unhideWhenUsed="1"/>
+    <w:lsdException w:name="Table List 3" w:semiHidden="1" w:unhideWhenUsed="1"/>
+    <w:lsdException w:name="Table List 4" w:semiHidden="1" w:unhideWhenUsed="1"/>
+    <w:lsdException w:name="Table List 5" w:semiHidden="1" w:unhideWhenUsed="1"/>
+    <w:lsdException w:name="Table List 6" w:semiHidden="1" w:unhideWhenUsed="1"/>
+    <w:lsdException w:name="Table List 7" w:semiHidden="1" w:unhideWhenUsed="1"/>
+    <w:lsdException w:name="Table List 8" w:semiHidden="1" w:unhideWhenUsed="1"/>
+    <w:lsdException w:name="Table 3D effects 1" w:semiHidden="1" w:unhideWhenUsed="1"/>
+    <w:lsdException w:name="Table 3D effects 2" w:semiHidden="1" w:unhideWhenUsed="1"/>
+    <w:lsdException w:name="Table 3D effects 3" w:semiHidden="1" w:unhideWhenUsed="1"/>
+    <w:lsdException w:name="Table Contemporary" w:semiHidden="1" w:unhideWhenUsed="1"/>
+    <w:lsdException w:name="Table Elegant" w:semiHidden="1" w:unhideWhenUsed="1"/>
+    <w:lsdException w:name="Table Professional" w:semiHidden="1" w:unhideWhenUsed="1"/>
+    <w:lsdException w:name="Table Subtle 1" w:semiHidden="1" w:unhideWhenUsed="1"/>
+    <w:lsdException w:name="Table Subtle 2" w:semiHidden="1" w:unhideWhenUsed="1"/>
+    <w:lsdException w:name="Table Web 1" w:semiHidden="1" w:unhideWhenUsed="1"/>
+    <w:lsdException w:name="Table Web 2" w:semiHidden="1" w:unhideWhenUsed="1"/>
+    <w:lsdException w:name="Table Web 3" w:semiHidden="1" w:unhideWhenUsed="1"/>
+    <w:lsdException w:name="Balloon Text" w:semiHidden="1" w:unhideWhenUsed="1"/>
+    <w:lsdException w:name="Table Grid" w:uiPriority="39"/>
+    <w:lsdException w:name="Table Theme" w:semiHidden="1" w:unhideWhenUsed="1"/>
+    <w:lsdException w:name="Placeholder Text" w:semiHidden="1"/>
+    <w:lsdException w:name="No Spacing" w:uiPriority="1" w:qFormat="1"/>
+    <w:lsdException w:name="Light Shading" w:uiPriority="60"/>
+    <w:lsdException w:name="Light List" w:uiPriority="61"/>
+    <w:lsdException w:name="Light Grid" w:uiPriority="62"/>
+    <w:lsdException w:name="Medium Shading 1" w:uiPriority="63"/>
+    <w:lsdException w:name="Medium Shading 2" w:uiPriority="64"/>
+    <w:lsdException w:name="Medium List 1" w:uiPriority="65"/>
+    <w:lsdException w:name="Medium List 2" w:uiPriority="66"/>
+    <w:lsdException w:name="Medium Grid 1" w:uiPriority="67"/>
+    <w:lsdException w:name="Medium Grid 2" w:uiPriority="68"/>
+    <w:lsdException w:name="Medium Grid 3" w:uiPriority="69"/>
+    <w:lsdException w:name="Dark List" w:uiPriority="70"/>
+    <w:lsdException w:name="Colorful Shading" w:uiPriority="71"/>
+    <w:lsdException w:name="Colorful List" w:uiPriority="72"/>
+    <w:lsdException w:name="Colorful Grid" w:uiPriority="73"/>
+    <w:lsdException w:name="Light Shading Accent 1" w:uiPriority="60"/>
+    <w:lsdException w:name="Light List Accent 1" w:uiPriority="61"/>
+    <w:lsdException w:name="Light Grid Accent 1" w:uiPriority="62"/>
+    <w:lsdException w:name="Medium Shading 1 Accent 1" w:uiPriority="63"/>
+    <w:lsdException w:name="Medium Shading 2 Accent 1" w:uiPriority="64"/>
+    <w:lsdException w:name="Medium List 1 Accent 1" w:uiPriority="65"/>
+    <w:lsdException w:name="Revision" w:semiHidden="1"/>
+    <w:lsdException w:name="List Paragraph" w:uiPriority="34" w:qFormat="1"/>
+    <w:lsdException w:name="Quote" w:uiPriority="29" w:qFormat="1"/>
+    <w:lsdException w:name="Intense Quote" w:uiPriority="30" w:qFormat="1"/>
+    <w:lsdException w:name="Medium List 2 Accent 1" w:uiPriority="66"/>
+    <w:lsdException w:name="Medium Grid 1 Accent 1" w:uiPriority="67"/>
+    <w:lsdException w:name="Medium Grid 2 Accent 1" w:uiPriority="68"/>
+    <w:lsdException w:name="Medium Grid 3 Accent 1" w:uiPriority="69"/>
+    <w:lsdException w:name="Dark List Accent 1" w:uiPriority="70"/>
+    <w:lsdException w:name="Colorful Shading Accent 1" w:uiPriority="71"/>
+    <w:lsdException w:name="Colorful List Accent 1" w:uiPriority="72"/>
+    <w:lsdException w:name="Colorful Grid Accent 1" w:uiPriority="73"/>
+    <w:lsdException w:name="Light Shading Accent 2" w:uiPriority="60"/>
+    <w:lsdException w:name="Light List Accent 2" w:uiPriority="61"/>
+    <w:lsdException w:name="Light Grid Accent 2" w:uiPriority="62"/>
+    <w:lsdException w:name="Medium Shading 1 Accent 2" w:uiPriority="63"/>
+    <w:lsdException w:name="Medium Shading 2 Accent 2" w:uiPriority="64"/>
+    <w:lsdException w:name="Medium List 1 Accent 2" w:uiPriority="65"/>
+    <w:lsdException w:name="Medium List 2 Accent 2" w:uiPriority="66"/>
+    <w:lsdException w:name="Medium Grid 1 Accent 2" w:uiPriority="67"/>
+    <w:lsdException w:name="Medium Grid 2 Accent 2" w:uiPriority="68"/>
+    <w:lsdException w:name="Medium Grid 3 Accent 2" w:uiPriority="69"/>
+    <w:lsdException w:name="Dark List Accent 2" w:uiPriority="70"/>
+    <w:lsdException w:name="Colorful Shading Accent 2" w:uiPriority="71"/>
+    <w:lsdException w:name="Colorful List Accent 2" w:uiPriority="72"/>
+    <w:lsdException w:name="Colorful Grid Accent 2" w:uiPriority="73"/>
+    <w:lsdException w:name="Light Shading Accent 3" w:uiPriority="60"/>
+    <w:lsdException w:name="Light List Accent 3" w:uiPriority="61"/>
+    <w:lsdException w:name="Light Grid Accent 3" w:uiPriority="62"/>
+    <w:lsdException w:name="Medium Shading 1 Accent 3" w:uiPriority="63"/>
+    <w:lsdException w:name="Medium Shading 2 Accent 3" w:uiPriority="64"/>
+    <w:lsdException w:name="Medium List 1 Accent 3" w:uiPriority="65"/>
+    <w:lsdException w:name="Medium List 2 Accent 3" w:uiPriority="66"/>
+    <w:lsdException w:name="Medium Grid 1 Accent 3" w:uiPriority="67"/>
+    <w:lsdException w:name="Medium Grid 2 Accent 3" w:uiPriority="68"/>
+    <w:lsdException w:name="Medium Grid 3 Accent 3" w:uiPriority="69"/>
+    <w:lsdException w:name="Dark List Accent 3" w:uiPriority="70"/>
+    <w:lsdException w:name="Colorful Shading Accent 3" w:uiPriority="71"/>
+    <w:lsdException w:name="Colorful List Accent 3" w:uiPriority="72"/>
+    <w:lsdException w:name="Colorful Grid Accent 3" w:uiPriority="73"/>
+    <w:lsdException w:name="Light Shading Accent 4" w:uiPriority="60"/>
+    <w:lsdException w:name="Light List Accent 4" w:uiPriority="61"/>
+    <w:lsdException w:name="Light Grid Accent 4" w:uiPriority="62"/>
+    <w:lsdException w:name="Medium Shading 1 Accent 4" w:uiPriority="63"/>
+    <w:lsdException w:name="Medium Shading 2 Accent 4" w:uiPriority="64"/>
+    <w:lsdException w:name="Medium List 1 Accent 4" w:uiPriority="65"/>
+    <w:lsdException w:name="Medium List 2 Accent 4" w:uiPriority="66"/>
+    <w:lsdException w:name="Medium Grid 1 Accent 4" w:uiPriority="67"/>
+    <w:lsdException w:name="Medium Grid 2 Accent 4" w:uiPriority="68"/>
+    <w:lsdException w:name="Medium Grid 3 Accent 4" w:uiPriority="69"/>
+    <w:lsdException w:name="Dark List Accent 4" w:uiPriority="70"/>
+    <w:lsdException w:name="Colorful Shading Accent 4" w:uiPriority="71"/>
+    <w:lsdException w:name="Colorful List Accent 4" w:uiPriority="72"/>
+    <w:lsdException w:name="Colorful Grid Accent 4" w:uiPriority="73"/>
+    <w:lsdException w:name="Light Shading Accent 5" w:uiPriority="60"/>
+    <w:lsdException w:name="Light List Accent 5" w:uiPriority="61"/>
+    <w:lsdException w:name="Light Grid Accent 5" w:uiPriority="62"/>
+    <w:lsdException w:name="Medium Shading 1 Accent 5" w:uiPriority="63"/>
+    <w:lsdException w:name="Medium Shading 2 Accent 5" w:uiPriority="64"/>
+    <w:lsdException w:name="Medium List 1 Accent 5" w:uiPriority="65"/>
+    <w:lsdException w:name="Medium List 2 Accent 5" w:uiPriority="66"/>
+    <w:lsdException w:name="Medium Grid 1 Accent 5" w:uiPriority="67"/>
+    <w:lsdException w:name="Medium Grid 2 Accent 5" w:uiPriority="68"/>
+    <w:lsdException w:name="Medium Grid 3 Accent 5" w:uiPriority="69"/>
+    <w:lsdException w:name="Dark List Accent 5" w:uiPriority="70"/>
+    <w:lsdException w:name="Colorful Shading Accent 5" w:uiPriority="71"/>
+    <w:lsdException w:name="Colorful List Accent 5" w:uiPriority="72"/>
+    <w:lsdException w:name="Colorful Grid Accent 5" w:uiPriority="73"/>
+    <w:lsdException w:name="Light Shading Accent 6" w:uiPriority="60"/>
+    <w:lsdException w:name="Light List Accent 6" w:uiPriority="61"/>
+    <w:lsdException w:name="Light Grid Accent 6" w:uiPriority="62"/>
+    <w:lsdException w:name="Medium Shading 1 Accent 6" w:uiPriority="63"/>
+    <w:lsdException w:name="Medium Shading 2 Accent 6" w:uiPriority="64"/>
+    <w:lsdException w:name="Medium List 1 Accent 6" w:uiPriority="65"/>
+    <w:lsdException w:name="Medium List 2 Accent 6" w:uiPriority="66"/>
+    <w:lsdException w:name="Medium Grid 1 Accent 6" w:uiPriority="67"/>
+    <w:lsdException w:name="Medium Grid 2 Accent 6" w:uiPriority="68"/>
+    <w:lsdException w:name="Medium Grid 3 Accent 6" w:uiPriority="69"/>
+    <w:lsdException w:name="Dark List Accent 6" w:uiPriority="70"/>
+    <w:lsdException w:name="Colorful Shading Accent 6" w:uiPriority="71"/>
+    <w:lsdException w:name="Colorful List Accent 6" w:uiPriority="72"/>
+    <w:lsdException w:name="Colorful Grid Accent 6" w:uiPriority="73"/>
+    <w:lsdException w:name="Subtle Emphasis" w:uiPriority="19" w:qFormat="1"/>
+    <w:lsdException w:name="Intense Emphasis" w:uiPriority="21" w:qFormat="1"/>
+    <w:lsdException w:name="Subtle Reference" w:uiPriority="31" w:qFormat="1"/>
+    <w:lsdException w:name="Intense Reference" w:uiPriority="32" w:qFormat="1"/>
+    <w:lsdException w:name="Book Title" w:uiPriority="33" w:qFormat="1"/>
+    <w:lsdException w:name="Bibliography" w:semiHidden="1" w:uiPriority="37" w:unhideWhenUsed="1"/>
+    <w:lsdException w:name="TOC Heading" w:semiHidden="1" w:uiPriority="39" w:unhideWhenUsed="1" w:qFormat="1"/>
+    <w:lsdException w:name="Plain Table 1" w:uiPriority="41"/>
+    <w:lsdException w:name="Plain Table 2" w:uiPriority="42"/>
+    <w:lsdException w:name="Plain Table 3" w:uiPriority="43"/>
+    <w:lsdException w:name="Plain Table 4" w:uiPriority="44"/>
+    <w:lsdException w:name="Plain Table 5" w:uiPriority="45"/>
+    <w:lsdException w:name="Grid Table Light" w:uiPriority="40"/>
+    <w:lsdException w:name="Grid Table 1 Light" w:uiPriority="46"/>
+    <w:lsdException w:name="Grid Table 2" w:uiPriority="47"/>
+    <w:lsdException w:name="Grid Table 3" w:uiPriority="48"/>
+    <w:lsdException w:name="Grid Table 4" w:uiPriority="49"/>
+    <w:lsdException w:name="Grid Table 5 Dark" w:uiPriority="50"/>
+    <w:lsdException w:name="Grid Table 6 Colorful" w:uiPriority="51"/>
+    <w:lsdException w:name="Grid Table 7 Colorful" w:uiPriority="52"/>
+    <w:lsdException w:name="Grid Table 1 Light Accent 1" w:uiPriority="46"/>
+    <w:lsdException w:name="Grid Table 2 Accent 1" w:uiPriority="47"/>
+    <w:lsdException w:name="Grid Table 3 Accent 1" w:uiPriority="48"/>
+    <w:lsdException w:name="Grid Table 4 Accent 1" w:uiPriority="49"/>
+    <w:lsdException w:name="Grid Table 5 Dark Accent 1" w:uiPriority="50"/>
+    <w:lsdException w:name="Grid Table 6 Colorful Accent 1" w:uiPriority="51"/>
+    <w:lsdException w:name="Grid Table 7 Colorful Accent 1" w:uiPriority="52"/>
+    <w:lsdException w:name="Grid Table 1 Light Accent 2" w:uiPriority="46"/>
+    <w:lsdException w:name="Grid Table 2 Accent 2" w:uiPriority="47"/>
+    <w:lsdException w:name="Grid Table 3 Accent 2" w:uiPriority="48"/>
+    <w:lsdException w:name="Grid Table 4 Accent 2" w:uiPriority="49"/>
+    <w:lsdException w:name="Grid Table 5 Dark Accent 2" w:uiPriority="50"/>
+    <w:lsdException w:name="Grid Table 6 Colorful Accent 2" w:uiPriority="51"/>
+    <w:lsdException w:name="Grid Table 7 Colorful Accent 2" w:uiPriority="52"/>
+    <w:lsdException w:name="Grid Table 1 Light Accent 3" w:uiPriority="46"/>
+    <w:lsdException w:name="Grid Table 2 Accent 3" w:uiPriority="47"/>
+    <w:lsdException w:name="Grid Table 3 Accent 3" w:uiPriority="48"/>
+    <w:lsdException w:name="Grid Table 4 Accent 3" w:uiPriority="49"/>
+    <w:lsdException w:name="Grid Table 5 Dark Accent 3" w:uiPriority="50"/>
+    <w:lsdException w:name="Grid Table 6 Colorful Accent 3" w:uiPriority="51"/>
+    <w:lsdException w:name="Grid Table 7 Colorful Accent 3" w:uiPriority="52"/>
+    <w:lsdException w:name="Grid Table 1 Light Accent 4" w:uiPriority="46"/>
+    <w:lsdException w:name="Grid Table 2 Accent 4" w:uiPriority="47"/>
+    <w:lsdException w:name="Grid Table 3 Accent 4" w:uiPriority="48"/>
+    <w:lsdException w:name="Grid Table 4 Accent 4" w:uiPriority="49"/>
+    <w:lsdException w:name="Grid Table 5 Dark Accent 4" w:uiPriority="50"/>
+    <w:lsdException w:name="Grid Table 6 Colorful Accent 4" w:uiPriority="51"/>
+    <w:lsdException w:name="Grid Table 7 Colorful Accent 4" w:uiPriority="52"/>
+    <w:lsdException w:name="Grid Table 1 Light Accent 5" w:uiPriority="46"/>
+    <w:lsdException w:name="Grid Table 2 Accent 5" w:uiPriority="47"/>
+    <w:lsdException w:name="Grid Table 3 Accent 5" w:uiPriority="48"/>
+    <w:lsdException w:name="Grid Table 4 Accent 5" w:uiPriority="49"/>
+    <w:lsdException w:name="Grid Table 5 Dark Accent 5" w:uiPriority="50"/>
+    <w:lsdException w:name="Grid Table 6 Colorful Accent 5" w:uiPriority="51"/>
+    <w:lsdException w:name="Grid Table 7 Colorful Accent 5" w:uiPriority="52"/>
+    <w:lsdException w:name="Grid Table 1 Light Accent 6" w:uiPriority="46"/>
+    <w:lsdException w:name="Grid Table 2 Accent 6" w:uiPriority="47"/>
+    <w:lsdException w:name="Grid Table 3 Accent 6" w:uiPriority="48"/>
+    <w:lsdException w:name="Grid Table 4 Accent 6" w:uiPriority="49"/>
+    <w:lsdException w:name="Grid Table 5 Dark Accent 6" w:uiPriority="50"/>
+    <w:lsdException w:name="Grid Table 6 Colorful Accent 6" w:uiPriority="51"/>
+    <w:lsdException w:name="Grid Table 7 Colorful Accent 6" w:uiPriority="52"/>
+    <w:lsdException w:name="List Table 1 Light" w:uiPriority="46"/>
+    <w:lsdException w:name="List Table 2" w:uiPriority="47"/>
+    <w:lsdException w:name="List Table 3" w:uiPriority="48"/>
+    <w:lsdException w:name="List Table 4" w:uiPriority="49"/>
+    <w:lsdException w:name="List Table 5 Dark" w:uiPriority="50"/>
+    <w:lsdException w:name="List Table 6 Colorful" w:uiPriority="51"/>
+    <w:lsdException w:name="List Table 7 Colorful" w:uiPriority="52"/>
+    <w:lsdException w:name="List Table 1 Light Accent 1" w:uiPriority="46"/>
+    <w:lsdException w:name="List Table 2 Accent 1" w:uiPriority="47"/>
+    <w:lsdException w:name="List Table 3 Accent 1" w:uiPriority="48"/>
+    <w:lsdException w:name="List Table 4 Accent 1" w:uiPriority="49"/>
+    <w:lsdException w:name="List Table 5 Dark Accent 1" w:uiPriority="50"/>
+    <w:lsdException w:name="List Table 6 Colorful Accent 1" w:uiPriority="51"/>
+    <w:lsdException w:name="List Table 7 Colorful Accent 1" w:uiPriority="52"/>
+    <w:lsdException w:name="List Table 1 Light Accent 2" w:uiPriority="46"/>
+    <w:lsdException w:name="List Table 2 Accent 2" w:uiPriority="47"/>
+    <w:lsdException w:name="List Table 3 Accent 2" w:uiPriority="48"/>
+    <w:lsdException w:name="List Table 4 Accent 2" w:uiPriority="49"/>
+    <w:lsdException w:name="List Table 5 Dark Accent 2" w:uiPriority="50"/>
+    <w:lsdException w:name="List Table 6 Colorful Accent 2" w:uiPriority="51"/>
+    <w:lsdException w:name="List Table 7 Colorful Accent 2" w:uiPriority="52"/>
+    <w:lsdException w:name="List Table 1 Light Accent 3" w:uiPriority="46"/>
+    <w:lsdException w:name="List Table 2 Accent 3" w:uiPriority="47"/>
+    <w:lsdException w:name="List Table 3 Accent 3" w:uiPriority="48"/>
+    <w:lsdException w:name="List Table 4 Accent 3" w:uiPriority="49"/>
+    <w:lsdException w:name="List Table 5 Dark Accent 3" w:uiPriority="50"/>
+    <w:lsdException w:name="List Table 6 Colorful Accent 3" w:uiPriority="51"/>
+    <w:lsdException w:name="List Table 7 Colorful Accent 3" w:uiPriority="52"/>
+    <w:lsdException w:name="List Table 1 Light Accent 4" w:uiPriority="46"/>
+    <w:lsdException w:name="List Table 2 Accent 4" w:uiPriority="47"/>
+    <w:lsdException w:name="List Table 3 Accent 4" w:uiPriority="48"/>
+    <w:lsdException w:name="List Table 4 Accent 4" w:uiPriority="49"/>
+    <w:lsdException w:name="List Table 5 Dark Accent 4" w:uiPriority="50"/>
+    <w:lsdException w:name="List Table 6 Colorful Accent 4" w:uiPriority="51"/>
+    <w:lsdException w:name="List Table 7 Colorful Accent 4" w:uiPriority="52"/>
+    <w:lsdException w:name="List Table 1 Light Accent 5" w:uiPriority="46"/>
+    <w:lsdException w:name="List Table 2 Accent 5" w:uiPriority="47"/>
+    <w:lsdException w:name="List Table 3 Accent 5" w:uiPriority="48"/>
+    <w:lsdException w:name="List Table 4 Accent 5" w:uiPriority="49"/>
+    <w:lsdException w:name="List Table 5 Dark Accent 5" w:uiPriority="50"/>
+    <w:lsdException w:name="List Table 6 Colorful Accent 5" w:uiPriority="51"/>
+    <w:lsdException w:name="List Table 7 Colorful Accent 5" w:uiPriority="52"/>
+    <w:lsdException w:name="List Table 1 Light Accent 6" w:uiPriority="46"/>
+    <w:lsdException w:name="List Table 2 Accent 6" w:uiPriority="47"/>
+    <w:lsdException w:name="List Table 3 Accent 6" w:uiPriority="48"/>
+    <w:lsdException w:name="List Table 4 Accent 6" w:uiPriority="49"/>
+    <w:lsdException w:name="List Table 5 Dark Accent 6" w:uiPriority="50"/>
+    <w:lsdException w:name="List Table 6 Colorful Accent 6" w:uiPriority="51"/>
+    <w:lsdException w:name="List Table 7 Colorful Accent 6" w:uiPriority="52"/>
+  </w:latentStyles>
+  <w:style w:type="paragraph" w:default="1" w:styleId="Normal">
+    <w:name w:val="Normal"/>
+    <w:qFormat/>
+  </w:style>
+  <w:style w:type="character" w:default="1" w:styleId="Fuentedeprrafopredeter">
+    <w:name w:val="Default Paragraph Font"/>
+    <w:uiPriority w:val="1"/>
+    <w:semiHidden/>
+    <w:unhideWhenUsed/>
+  </w:style>
+  <w:style w:type="table" w:default="1" w:styleId="Tablanormal">
+    <w:name w:val="Normal Table"/>
+    <w:uiPriority w:val="99"/>
+    <w:semiHidden/>
+    <w:unhideWhenUsed/>
+    <w:tblPr>
+      <w:tblInd w:w="0" w:type="dxa"/>
+      <w:tblCellMar>
+        <w:top w:w="0" w:type="dxa"/>
+        <w:left w:w="108" w:type="dxa"/>
+        <w:bottom w:w="0" w:type="dxa"/>
+        <w:right w:w="108" w:type="dxa"/>
+      </w:tblCellMar>
+    </w:tblPr>
+  </w:style>
+  <w:style w:type="numbering" w:default="1" w:styleId="Sinlista">
+    <w:name w:val="No List"/>
+    <w:uiPriority w:val="99"/>
+    <w:semiHidden/>
+    <w:unhideWhenUsed/>
+  </w:style>
+  <w:style w:type="paragraph" w:customStyle="1" w:styleId="BD18B56DD42F43E3AD1FB8704ED4BD11">
+    <w:name w:val="BD18B56DD42F43E3AD1FB8704ED4BD11"/>
+    <w:rsid w:val="00CA7000"/>
+  </w:style>
+  <w:style w:type="paragraph" w:customStyle="1" w:styleId="69B60710DF404AB0B0102A8DC746603A">
+    <w:name w:val="69B60710DF404AB0B0102A8DC746603A"/>
+    <w:rsid w:val="00CA7000"/>
+  </w:style>
+</w:styles>
+</file>
+
+<file path=word/glossary/webSettings.xml><?xml version="1.0" encoding="utf-8"?>
+<w:webSettings xmlns:mc="http://schemas.openxmlformats.org/markup-compatibility/2006" xmlns:r="http://schemas.openxmlformats.org/officeDocument/2006/relationships" xmlns:w="http://schemas.openxmlformats.org/wordprocessingml/2006/main" xmlns:w14="http://schemas.microsoft.com/office/word/2010/wordml" xmlns:w15="http://schemas.microsoft.com/office/word/2012/wordml" xmlns:w16se="http://schemas.microsoft.com/office/word/2015/wordml/symex" mc:Ignorable="w14 w15 w16se">
+  <w:optimizeForBrowser/>
+  <w:allowPNG/>
+</w:webSettings>
 </file>
 
 <file path=word/theme/theme1.xml><?xml version="1.0" encoding="utf-8"?>
@@ -2288,4 +3902,35 @@
   <a:objectDefaults/>
   <a:extraClrSchemeLst/>
 </a:theme>
+</file>
+
+<file path=customXml/item1.xml><?xml version="1.0" encoding="utf-8"?>
+<CoverPageProperties xmlns="http://schemas.microsoft.com/office/2006/coverPageProps">
+  <PublishDate>2024-11-25T00:00:00</PublishDate>
+  <Abstract/>
+  <CompanyAddress/>
+  <CompanyPhone/>
+  <CompanyFax/>
+  <CompanyEmail/>
+</CoverPageProperties>
+</file>
+
+<file path=customXml/item2.xml><?xml version="1.0" encoding="utf-8"?>
+<b:Sources xmlns:b="http://schemas.openxmlformats.org/officeDocument/2006/bibliography" xmlns="http://schemas.openxmlformats.org/officeDocument/2006/bibliography" SelectedStyle="\APASixthEditionOfficeOnline.xsl" StyleName="APA" Version="6"/>
+</file>
+
+<file path=customXml/itemProps1.xml><?xml version="1.0" encoding="utf-8"?>
+<ds:datastoreItem xmlns:ds="http://schemas.openxmlformats.org/officeDocument/2006/customXml" ds:itemID="{55AF091B-3C7A-41E3-B477-F2FDAA23CFDA}">
+  <ds:schemaRefs>
+    <ds:schemaRef ds:uri="http://schemas.microsoft.com/office/2006/coverPageProps"/>
+  </ds:schemaRefs>
+</ds:datastoreItem>
+</file>
+
+<file path=customXml/itemProps2.xml><?xml version="1.0" encoding="utf-8"?>
+<ds:datastoreItem xmlns:ds="http://schemas.openxmlformats.org/officeDocument/2006/customXml" ds:itemID="{AB1EAAE7-1310-4B04-9688-43A2B1FF0CF4}">
+  <ds:schemaRefs>
+    <ds:schemaRef ds:uri="http://schemas.openxmlformats.org/officeDocument/2006/bibliography"/>
+  </ds:schemaRefs>
+</ds:datastoreItem>
 </file>
</xml_diff>